<commit_message>
update docs (inscription form)
</commit_message>
<xml_diff>
--- a/etc/doc/fr/KalimaNodeJS.docx
+++ b/etc/doc/fr/KalimaNodeJS.docx
@@ -1,10 +1,10 @@
 
 <file path=word/document.xml><?xml version="1.0" encoding="utf-8"?>
-<w:document xmlns:wpc="http://schemas.microsoft.com/office/word/2010/wordprocessingCanvas" xmlns:cx="http://schemas.microsoft.com/office/drawing/2014/chartex" xmlns:cx1="http://schemas.microsoft.com/office/drawing/2015/9/8/chartex" xmlns:cx2="http://schemas.microsoft.com/office/drawing/2015/10/21/chartex" xmlns:cx3="http://schemas.microsoft.com/office/drawing/2016/5/9/chartex" xmlns:cx4="http://schemas.microsoft.com/office/drawing/2016/5/10/chartex" xmlns:cx5="http://schemas.microsoft.com/office/drawing/2016/5/11/chartex" xmlns:cx6="http://schemas.microsoft.com/office/drawing/2016/5/12/chartex" xmlns:cx7="http://schemas.microsoft.com/office/drawing/2016/5/13/chartex" xmlns:cx8="http://schemas.microsoft.com/office/drawing/2016/5/14/chartex" xmlns:mc="http://schemas.openxmlformats.org/markup-compatibility/2006" xmlns:aink="http://schemas.microsoft.com/office/drawing/2016/ink" xmlns:am3d="http://schemas.microsoft.com/office/drawing/2017/model3d" xmlns:o="urn:schemas-microsoft-com:office:office" xmlns:oel="http://schemas.microsoft.com/office/2019/extlst" xmlns:r="http://schemas.openxmlformats.org/officeDocument/2006/relationships" xmlns:m="http://schemas.openxmlformats.org/officeDocument/2006/math" xmlns:v="urn:schemas-microsoft-com:vml" xmlns:wp14="http://schemas.microsoft.com/office/word/2010/wordprocessingDrawing" xmlns:wp="http://schemas.openxmlformats.org/drawingml/2006/wordprocessingDrawing" xmlns:w10="urn:schemas-microsoft-com:office:word" xmlns:w="http://schemas.openxmlformats.org/wordprocessingml/2006/main" xmlns:w14="http://schemas.microsoft.com/office/word/2010/wordml" xmlns:w15="http://schemas.microsoft.com/office/word/2012/wordml" xmlns:w16cex="http://schemas.microsoft.com/office/word/2018/wordml/cex" xmlns:w16cid="http://schemas.microsoft.com/office/word/2016/wordml/cid" xmlns:w16="http://schemas.microsoft.com/office/word/2018/wordml" xmlns:w16du="http://schemas.microsoft.com/office/word/2023/wordml/word16du" xmlns:w16sdtdh="http://schemas.microsoft.com/office/word/2020/wordml/sdtdatahash" xmlns:w16se="http://schemas.microsoft.com/office/word/2015/wordml/symex" xmlns:wpg="http://schemas.microsoft.com/office/word/2010/wordprocessingGroup" xmlns:wpi="http://schemas.microsoft.com/office/word/2010/wordprocessingInk" xmlns:wne="http://schemas.microsoft.com/office/word/2006/wordml" xmlns:wps="http://schemas.microsoft.com/office/word/2010/wordprocessingShape" mc:Ignorable="w14 w15 w16se w16cid w16 w16cex w16sdtdh wp14">
+<w:document xmlns:o="urn:schemas-microsoft-com:office:office" xmlns:r="http://schemas.openxmlformats.org/officeDocument/2006/relationships" xmlns:v="urn:schemas-microsoft-com:vml" xmlns:w="http://schemas.openxmlformats.org/wordprocessingml/2006/main" xmlns:w10="urn:schemas-microsoft-com:office:word" xmlns:wp="http://schemas.openxmlformats.org/drawingml/2006/wordprocessingDrawing" xmlns:wps="http://schemas.microsoft.com/office/word/2010/wordprocessingShape" xmlns:wpg="http://schemas.microsoft.com/office/word/2010/wordprocessingGroup" xmlns:mc="http://schemas.openxmlformats.org/markup-compatibility/2006" xmlns:wp14="http://schemas.microsoft.com/office/word/2010/wordprocessingDrawing" xmlns:w14="http://schemas.microsoft.com/office/word/2010/wordml" mc:Ignorable="w14 wp14">
   <w:body>
     <w:p>
       <w:pPr>
-        <w:pStyle w:val="Titre"/>
+        <w:pStyle w:val="Titreprincipal"/>
         <w:rPr>
           <w:rFonts w:ascii="Open Sans" w:hAnsi="Open Sans" w:cs="Open Sans"/>
           <w:sz w:val="48"/>
@@ -14,21 +14,12 @@
       </w:pPr>
       <w:r>
         <w:rPr>
-          <w:rFonts w:ascii="Open Sans" w:hAnsi="Open Sans" w:cs="Open Sans"/>
+          <w:rFonts w:cs="Open Sans" w:ascii="Open Sans" w:hAnsi="Open Sans"/>
           <w:sz w:val="48"/>
           <w:szCs w:val="48"/>
           <w:lang w:val="fr-FR"/>
         </w:rPr>
-        <w:t>Liaison avec un serveur node</w:t>
-      </w:r>
-      <w:r>
-        <w:rPr>
-          <w:rFonts w:ascii="Open Sans" w:hAnsi="Open Sans" w:cs="Open Sans"/>
-          <w:sz w:val="48"/>
-          <w:szCs w:val="48"/>
-          <w:lang w:val="fr-FR"/>
-        </w:rPr>
-        <w:t>Js</w:t>
+        <w:t>Liaison avec un serveur nodeJs</w:t>
       </w:r>
     </w:p>
     <w:p>
@@ -53,10 +44,10 @@
     </w:p>
     <w:p>
       <w:pPr>
-        <w:pStyle w:val="Paragraphedeliste"/>
+        <w:pStyle w:val="ListParagraph"/>
         <w:numPr>
           <w:ilvl w:val="0"/>
-          <w:numId w:val="11"/>
+          <w:numId w:val="1"/>
         </w:numPr>
         <w:rPr>
           <w:rFonts w:cs="Open Sans"/>
@@ -73,10 +64,10 @@
     </w:p>
     <w:p>
       <w:pPr>
-        <w:pStyle w:val="Paragraphedeliste"/>
+        <w:pStyle w:val="ListParagraph"/>
         <w:numPr>
           <w:ilvl w:val="0"/>
-          <w:numId w:val="11"/>
+          <w:numId w:val="1"/>
         </w:numPr>
         <w:rPr>
           <w:rFonts w:cs="Open Sans"/>
@@ -93,10 +84,10 @@
     </w:p>
     <w:p>
       <w:pPr>
-        <w:pStyle w:val="Paragraphedeliste"/>
+        <w:pStyle w:val="ListParagraph"/>
         <w:numPr>
           <w:ilvl w:val="0"/>
-          <w:numId w:val="11"/>
+          <w:numId w:val="1"/>
         </w:numPr>
         <w:rPr>
           <w:rFonts w:cs="Open Sans"/>
@@ -127,53 +118,36 @@
     </w:p>
     <w:p>
       <w:pPr>
-        <w:rPr>
-          <w:lang w:val="fr-FR"/>
-        </w:rPr>
-      </w:pPr>
-      <w:r>
-        <w:rPr>
-          <w:lang w:val="fr-FR"/>
-        </w:rPr>
-        <w:t>Il n’existe pas de nœud Kalima Javascript, cependant il existe une librairie JS permettant de faire la liaison entre un programme JS (un serveur nodeJS par exemple) et un nœud java</w:t>
-      </w:r>
-      <w:r>
-        <w:rPr>
-          <w:lang w:val="fr-FR"/>
-        </w:rPr>
-        <w:t xml:space="preserve"> spécifique</w:t>
-      </w:r>
-      <w:r>
-        <w:rPr>
-          <w:lang w:val="fr-FR"/>
-        </w:rPr>
-        <w:t xml:space="preserve"> (KalimaNodeAdmin). </w:t>
-      </w:r>
-    </w:p>
-    <w:p>
-      <w:pPr>
-        <w:rPr>
-          <w:lang w:val="fr-FR"/>
-        </w:rPr>
-      </w:pPr>
-      <w:r>
-        <w:rPr>
-          <w:lang w:val="fr-FR"/>
-        </w:rPr>
-        <w:t xml:space="preserve">Dans ce tutorial nous allons donc voir comment développer un serveur nodeJS qui utilise la librairie JS Kalima, puis comment configurer et lancer la partie </w:t>
-      </w:r>
-      <w:r>
-        <w:rPr>
-          <w:lang w:val="fr-FR"/>
-        </w:rPr>
-        <w:t xml:space="preserve">Java puis le serveur nodeJS. </w:t>
-      </w:r>
-    </w:p>
-    <w:p>
-      <w:pPr>
-        <w:rPr>
-          <w:lang w:val="fr-FR"/>
-        </w:rPr>
+        <w:pStyle w:val="Normal"/>
+        <w:rPr>
+          <w:lang w:val="fr-FR"/>
+        </w:rPr>
+      </w:pPr>
+      <w:r>
+        <w:rPr>
+          <w:lang w:val="fr-FR"/>
+        </w:rPr>
+        <w:t xml:space="preserve">Il n’existe pas de nœud Kalima Javascript, cependant il existe une librairie JS permettant de faire la liaison entre un programme JS (un serveur nodeJS par exemple) et un nœud java spécifique (KalimaNodeAdmin). </w:t>
+      </w:r>
+    </w:p>
+    <w:p>
+      <w:pPr>
+        <w:pStyle w:val="Normal"/>
+        <w:rPr>
+          <w:lang w:val="fr-FR"/>
+        </w:rPr>
+      </w:pPr>
+      <w:r>
+        <w:rPr>
+          <w:lang w:val="fr-FR"/>
+        </w:rPr>
+        <w:t xml:space="preserve">Dans ce tutorial nous allons donc voir comment développer un serveur nodeJS qui utilise la librairie JS Kalima, puis comment configurer et lancer la partie Java puis le serveur nodeJS. </w:t>
+      </w:r>
+    </w:p>
+    <w:p>
+      <w:pPr>
+        <w:pStyle w:val="Normal"/>
+        <w:rPr/>
       </w:pPr>
       <w:r>
         <w:rPr>
@@ -181,10 +155,10 @@
         </w:rPr>
         <w:t xml:space="preserve">Enfin le serveur nodejs sera testé via une requête curl. Vous pouvez vous référer à la documentation de l’api REST pour tester d’autres requêtes : </w:t>
       </w:r>
-      <w:hyperlink r:id="rId5" w:history="1">
+      <w:hyperlink r:id="rId2">
         <w:r>
           <w:rPr>
-            <w:rStyle w:val="Lienhypertexte"/>
+            <w:rStyle w:val="LienInternet"/>
             <w:lang w:val="fr-FR"/>
           </w:rPr>
           <w:t>https://doc.kalimadb.com/APIs/Rest/restAPI.htm</w:t>
@@ -213,6 +187,7 @@
     </w:p>
     <w:p>
       <w:pPr>
+        <w:pStyle w:val="Normal"/>
         <w:rPr>
           <w:lang w:val="fr-FR"/>
         </w:rPr>
@@ -240,21 +215,16 @@
     </w:p>
     <w:p>
       <w:pPr>
-        <w:rPr>
-          <w:lang w:val="fr-FR"/>
-        </w:rPr>
-      </w:pPr>
-      <w:r>
-        <w:rPr>
-          <w:lang w:val="fr-FR"/>
-        </w:rPr>
-        <w:t>Dans votre projet, il faut copier la librairie Kalima. Créer par exemple un dossier libs dans votre projet dans lequel vous copié le dossier kalima qui se trouve dans etc/lib/JS</w:t>
-      </w:r>
-      <w:r>
-        <w:rPr>
-          <w:lang w:val="fr-FR"/>
-        </w:rPr>
-        <w:t xml:space="preserve">. </w:t>
+        <w:pStyle w:val="Normal"/>
+        <w:rPr>
+          <w:lang w:val="fr-FR"/>
+        </w:rPr>
+      </w:pPr>
+      <w:r>
+        <w:rPr>
+          <w:lang w:val="fr-FR"/>
+        </w:rPr>
+        <w:t xml:space="preserve">Dans votre projet, il faut copier la librairie Kalima. Créer par exemple un dossier libs dans votre projet dans lequel vous copié le dossier kalima qui se trouve dans etc/lib/JS. </w:t>
       </w:r>
     </w:p>
     <w:p>
@@ -273,6 +243,7 @@
     </w:p>
     <w:p>
       <w:pPr>
+        <w:pStyle w:val="Normal"/>
         <w:rPr>
           <w:lang w:val="fr-FR"/>
         </w:rPr>
@@ -286,29 +257,32 @@
     </w:p>
     <w:p>
       <w:pPr>
-        <w:rPr>
-          <w:lang w:val="fr-FR"/>
-        </w:rPr>
-      </w:pPr>
-      <w:r>
-        <w:rPr>
-          <w:lang w:val="fr-FR"/>
-        </w:rPr>
+        <w:pStyle w:val="Normal"/>
+        <w:rPr>
+          <w:lang w:val="fr-FR"/>
+        </w:rPr>
+      </w:pPr>
+      <w:r>
+        <w:rPr>
+          <w:lang w:val="fr-FR"/>
+        </w:rPr>
+      </w:r>
+      <w:r>
         <w:br w:type="page"/>
       </w:r>
     </w:p>
     <w:p>
       <w:pPr>
-        <w:pStyle w:val="code"/>
-        <w:rPr>
-          <w:highlight w:val="white"/>
-        </w:rPr>
-      </w:pPr>
-      <w:r>
-        <w:rPr>
-          <w:highlight w:val="white"/>
-        </w:rPr>
-        <w:lastRenderedPageBreak/>
+        <w:pStyle w:val="Code"/>
+        <w:shd w:fill="FFFFFF" w:val="clear"/>
+        <w:rPr>
+          <w:highlight w:val="white"/>
+        </w:rPr>
+      </w:pPr>
+      <w:r>
+        <w:rPr>
+          <w:highlight w:val="white"/>
+        </w:rPr>
         <w:t>require</w:t>
       </w:r>
       <w:r>
@@ -354,15 +328,21 @@
     </w:p>
     <w:p>
       <w:pPr>
-        <w:pStyle w:val="code"/>
-        <w:rPr>
-          <w:highlight w:val="white"/>
-        </w:rPr>
-      </w:pPr>
-    </w:p>
-    <w:p>
-      <w:pPr>
-        <w:pStyle w:val="code"/>
+        <w:pStyle w:val="Code"/>
+        <w:shd w:fill="FFFFFF" w:val="clear"/>
+        <w:rPr>
+          <w:highlight w:val="white"/>
+        </w:rPr>
+      </w:pPr>
+      <w:r>
+        <w:rPr>
+          <w:highlight w:val="white"/>
+        </w:rPr>
+      </w:r>
+    </w:p>
+    <w:p>
+      <w:pPr>
+        <w:pStyle w:val="Code"/>
         <w:rPr>
           <w:highlight w:val="white"/>
         </w:rPr>
@@ -425,7 +405,7 @@
     </w:p>
     <w:p>
       <w:pPr>
-        <w:pStyle w:val="code"/>
+        <w:pStyle w:val="Code"/>
         <w:rPr>
           <w:highlight w:val="white"/>
         </w:rPr>
@@ -488,7 +468,7 @@
     </w:p>
     <w:p>
       <w:pPr>
-        <w:pStyle w:val="code"/>
+        <w:pStyle w:val="Code"/>
         <w:rPr>
           <w:highlight w:val="white"/>
         </w:rPr>
@@ -542,7 +522,7 @@
     </w:p>
     <w:p>
       <w:pPr>
-        <w:pStyle w:val="code"/>
+        <w:pStyle w:val="Code"/>
         <w:rPr>
           <w:highlight w:val="white"/>
           <w:lang w:val="fr-FR"/>
@@ -613,7 +593,7 @@
     </w:p>
     <w:p>
       <w:pPr>
-        <w:pStyle w:val="code"/>
+        <w:pStyle w:val="Code"/>
         <w:rPr>
           <w:highlight w:val="white"/>
         </w:rPr>
@@ -660,15 +640,21 @@
     </w:p>
     <w:p>
       <w:pPr>
-        <w:pStyle w:val="code"/>
-        <w:rPr>
-          <w:highlight w:val="white"/>
-        </w:rPr>
-      </w:pPr>
-    </w:p>
-    <w:p>
-      <w:pPr>
-        <w:pStyle w:val="code"/>
+        <w:pStyle w:val="Code"/>
+        <w:shd w:fill="FFFFFF" w:val="clear"/>
+        <w:rPr>
+          <w:highlight w:val="white"/>
+        </w:rPr>
+      </w:pPr>
+      <w:r>
+        <w:rPr>
+          <w:highlight w:val="white"/>
+        </w:rPr>
+      </w:r>
+    </w:p>
+    <w:p>
+      <w:pPr>
+        <w:pStyle w:val="Code"/>
         <w:rPr>
           <w:highlight w:val="white"/>
         </w:rPr>
@@ -736,7 +722,7 @@
     </w:p>
     <w:p>
       <w:pPr>
-        <w:pStyle w:val="code"/>
+        <w:pStyle w:val="Code"/>
         <w:rPr>
           <w:highlight w:val="white"/>
         </w:rPr>
@@ -804,7 +790,7 @@
     </w:p>
     <w:p>
       <w:pPr>
-        <w:pStyle w:val="code"/>
+        <w:pStyle w:val="Code"/>
         <w:rPr>
           <w:highlight w:val="white"/>
         </w:rPr>
@@ -917,15 +903,21 @@
     </w:p>
     <w:p>
       <w:pPr>
-        <w:pStyle w:val="code"/>
-        <w:rPr>
-          <w:highlight w:val="white"/>
-        </w:rPr>
-      </w:pPr>
-    </w:p>
-    <w:p>
-      <w:pPr>
-        <w:pStyle w:val="code"/>
+        <w:pStyle w:val="Code"/>
+        <w:shd w:fill="FFFFFF" w:val="clear"/>
+        <w:rPr>
+          <w:highlight w:val="white"/>
+        </w:rPr>
+      </w:pPr>
+      <w:r>
+        <w:rPr>
+          <w:highlight w:val="white"/>
+        </w:rPr>
+      </w:r>
+    </w:p>
+    <w:p>
+      <w:pPr>
+        <w:pStyle w:val="Code"/>
         <w:rPr>
           <w:highlight w:val="white"/>
         </w:rPr>
@@ -1008,7 +1000,7 @@
     </w:p>
     <w:p>
       <w:pPr>
-        <w:pStyle w:val="code"/>
+        <w:pStyle w:val="Code"/>
         <w:rPr>
           <w:highlight w:val="white"/>
         </w:rPr>
@@ -1062,15 +1054,21 @@
     </w:p>
     <w:p>
       <w:pPr>
-        <w:pStyle w:val="code"/>
-        <w:rPr>
-          <w:highlight w:val="white"/>
-        </w:rPr>
-      </w:pPr>
-    </w:p>
-    <w:p>
-      <w:pPr>
-        <w:pStyle w:val="code"/>
+        <w:pStyle w:val="Code"/>
+        <w:shd w:fill="FFFFFF" w:val="clear"/>
+        <w:rPr>
+          <w:highlight w:val="white"/>
+        </w:rPr>
+      </w:pPr>
+      <w:r>
+        <w:rPr>
+          <w:highlight w:val="white"/>
+        </w:rPr>
+      </w:r>
+    </w:p>
+    <w:p>
+      <w:pPr>
+        <w:pStyle w:val="Code"/>
         <w:rPr>
           <w:highlight w:val="white"/>
           <w:lang w:val="fr-FR"/>
@@ -1148,17 +1146,25 @@
     </w:p>
     <w:p>
       <w:pPr>
-        <w:pStyle w:val="code"/>
-        <w:rPr>
-          <w:highlight w:val="white"/>
-          <w:lang w:val="fr-FR"/>
-        </w:rPr>
-      </w:pPr>
-    </w:p>
-    <w:p>
-      <w:pPr>
-        <w:pStyle w:val="code"/>
-        <w:rPr>
+        <w:pStyle w:val="Code"/>
+        <w:shd w:fill="FFFFFF" w:val="clear"/>
+        <w:rPr>
+          <w:highlight w:val="white"/>
+          <w:lang w:val="fr-FR"/>
+        </w:rPr>
+      </w:pPr>
+      <w:r>
+        <w:rPr>
+          <w:highlight w:val="white"/>
+          <w:lang w:val="fr-FR"/>
+        </w:rPr>
+      </w:r>
+    </w:p>
+    <w:p>
+      <w:pPr>
+        <w:pStyle w:val="Code"/>
+        <w:rPr>
+          <w:b/>
           <w:b/>
           <w:bCs/>
           <w:color w:val="000080"/>
@@ -1219,13 +1225,20 @@
     </w:p>
     <w:p>
       <w:pPr>
-        <w:rPr>
-          <w:lang w:val="fr-FR"/>
-        </w:rPr>
-      </w:pPr>
-    </w:p>
-    <w:p>
-      <w:pPr>
+        <w:pStyle w:val="Normal"/>
+        <w:rPr>
+          <w:lang w:val="fr-FR"/>
+        </w:rPr>
+      </w:pPr>
+      <w:r>
+        <w:rPr>
+          <w:lang w:val="fr-FR"/>
+        </w:rPr>
+      </w:r>
+    </w:p>
+    <w:p>
+      <w:pPr>
+        <w:pStyle w:val="Normal"/>
         <w:rPr>
           <w:lang w:val="fr-FR"/>
         </w:rPr>
@@ -1239,6 +1252,7 @@
     </w:p>
     <w:p>
       <w:pPr>
+        <w:pStyle w:val="Normal"/>
         <w:rPr>
           <w:lang w:val="fr-FR"/>
         </w:rPr>
@@ -1266,39 +1280,38 @@
     </w:p>
     <w:p>
       <w:pPr>
-        <w:rPr>
-          <w:lang w:val="fr-FR"/>
-        </w:rPr>
-      </w:pPr>
-      <w:r>
-        <w:rPr>
-          <w:lang w:val="fr-FR"/>
-        </w:rPr>
-        <w:t>Il faut ensuite ajouter le router (kalimaApiRouter.js) qui va faire appel à la librairie Kalima</w:t>
-      </w:r>
-      <w:r>
-        <w:rPr>
-          <w:lang w:val="fr-FR"/>
-        </w:rPr>
-        <w:t xml:space="preserve">. Pour  cela, vous pouvez créer un dossier routes dans votre projet, et y ajouter un nouveau fichier kalimaApiRouter.js : </w:t>
-      </w:r>
-    </w:p>
-    <w:p>
-      <w:pPr>
-        <w:rPr>
-          <w:lang w:val="fr-FR"/>
-        </w:rPr>
-      </w:pPr>
-      <w:r>
-        <w:rPr>
-          <w:lang w:val="fr-FR"/>
-        </w:rPr>
+        <w:pStyle w:val="Normal"/>
+        <w:rPr>
+          <w:lang w:val="fr-FR"/>
+        </w:rPr>
+      </w:pPr>
+      <w:r>
+        <w:rPr>
+          <w:lang w:val="fr-FR"/>
+        </w:rPr>
+        <w:t xml:space="preserve">Il faut ensuite ajouter le router (kalimaApiRouter.js) qui va faire appel à la librairie Kalima. Pour  cela, vous pouvez créer un dossier routes dans votre projet, et y ajouter un nouveau fichier kalimaApiRouter.js : </w:t>
+      </w:r>
+    </w:p>
+    <w:p>
+      <w:pPr>
+        <w:pStyle w:val="Normal"/>
+        <w:rPr>
+          <w:lang w:val="fr-FR"/>
+        </w:rPr>
+      </w:pPr>
+      <w:r>
+        <w:rPr>
+          <w:lang w:val="fr-FR"/>
+        </w:rPr>
+      </w:r>
+      <w:r>
         <w:br w:type="page"/>
       </w:r>
     </w:p>
     <w:p>
       <w:pPr>
-        <w:pStyle w:val="code"/>
+        <w:pStyle w:val="Code"/>
+        <w:shd w:fill="FFFFFF" w:val="clear"/>
         <w:rPr>
           <w:highlight w:val="white"/>
           <w:lang w:val="fr-FR"/>
@@ -1312,7 +1325,6 @@
           <w:highlight w:val="white"/>
           <w:lang w:val="fr-FR"/>
         </w:rPr>
-        <w:lastRenderedPageBreak/>
         <w:t>var</w:t>
       </w:r>
       <w:r>
@@ -1370,7 +1382,7 @@
     </w:p>
     <w:p>
       <w:pPr>
-        <w:pStyle w:val="code"/>
+        <w:pStyle w:val="Code"/>
         <w:rPr>
           <w:highlight w:val="white"/>
           <w:lang w:val="fr-FR"/>
@@ -1440,7 +1452,7 @@
     </w:p>
     <w:p>
       <w:pPr>
-        <w:pStyle w:val="code"/>
+        <w:pStyle w:val="Code"/>
         <w:rPr>
           <w:highlight w:val="white"/>
           <w:lang w:val="fr-FR"/>
@@ -1511,7 +1523,7 @@
     </w:p>
     <w:p>
       <w:pPr>
-        <w:pStyle w:val="code"/>
+        <w:pStyle w:val="Code"/>
         <w:rPr>
           <w:highlight w:val="white"/>
           <w:lang w:val="fr-FR"/>
@@ -1582,16 +1594,23 @@
     </w:p>
     <w:p>
       <w:pPr>
-        <w:pStyle w:val="code"/>
-        <w:rPr>
-          <w:highlight w:val="white"/>
-          <w:lang w:val="fr-FR"/>
-        </w:rPr>
-      </w:pPr>
-    </w:p>
-    <w:p>
-      <w:pPr>
-        <w:pStyle w:val="code"/>
+        <w:pStyle w:val="Code"/>
+        <w:shd w:fill="FFFFFF" w:val="clear"/>
+        <w:rPr>
+          <w:highlight w:val="white"/>
+          <w:lang w:val="fr-FR"/>
+        </w:rPr>
+      </w:pPr>
+      <w:r>
+        <w:rPr>
+          <w:highlight w:val="white"/>
+          <w:lang w:val="fr-FR"/>
+        </w:rPr>
+      </w:r>
+    </w:p>
+    <w:p>
+      <w:pPr>
+        <w:pStyle w:val="Code"/>
         <w:rPr>
           <w:highlight w:val="white"/>
           <w:lang w:val="fr-FR"/>
@@ -1685,7 +1704,7 @@
     </w:p>
     <w:p>
       <w:pPr>
-        <w:pStyle w:val="code"/>
+        <w:pStyle w:val="Code"/>
         <w:rPr>
           <w:highlight w:val="white"/>
           <w:lang w:val="fr-FR"/>
@@ -1779,16 +1798,23 @@
     </w:p>
     <w:p>
       <w:pPr>
-        <w:pStyle w:val="code"/>
-        <w:rPr>
-          <w:highlight w:val="white"/>
-          <w:lang w:val="fr-FR"/>
-        </w:rPr>
-      </w:pPr>
-    </w:p>
-    <w:p>
-      <w:pPr>
-        <w:pStyle w:val="code"/>
+        <w:pStyle w:val="Code"/>
+        <w:shd w:fill="FFFFFF" w:val="clear"/>
+        <w:rPr>
+          <w:highlight w:val="white"/>
+          <w:lang w:val="fr-FR"/>
+        </w:rPr>
+      </w:pPr>
+      <w:r>
+        <w:rPr>
+          <w:highlight w:val="white"/>
+          <w:lang w:val="fr-FR"/>
+        </w:rPr>
+      </w:r>
+    </w:p>
+    <w:p>
+      <w:pPr>
+        <w:pStyle w:val="Code"/>
         <w:rPr>
           <w:highlight w:val="white"/>
           <w:lang w:val="fr-FR"/>
@@ -1934,18 +1960,25 @@
     </w:p>
     <w:p>
       <w:pPr>
-        <w:pStyle w:val="code"/>
-        <w:rPr>
-          <w:highlight w:val="white"/>
-          <w:lang w:val="fr-FR"/>
-        </w:rPr>
-      </w:pPr>
-      <w:r>
-        <w:rPr>
-          <w:highlight w:val="white"/>
-          <w:lang w:val="fr-FR"/>
-        </w:rPr>
-        <w:t xml:space="preserve">  kalimaEventsApi</w:t>
+        <w:pStyle w:val="Code"/>
+        <w:rPr>
+          <w:highlight w:val="white"/>
+          <w:lang w:val="fr-FR"/>
+        </w:rPr>
+      </w:pPr>
+      <w:r>
+        <w:rPr>
+          <w:highlight w:val="white"/>
+          <w:lang w:val="fr-FR"/>
+        </w:rPr>
+        <w:t xml:space="preserve">  </w:t>
+      </w:r>
+      <w:r>
+        <w:rPr>
+          <w:highlight w:val="white"/>
+          <w:lang w:val="fr-FR"/>
+        </w:rPr>
+        <w:t>kalimaEventsApi</w:t>
       </w:r>
       <w:r>
         <w:rPr>
@@ -2011,7 +2044,7 @@
     </w:p>
     <w:p>
       <w:pPr>
-        <w:pStyle w:val="code"/>
+        <w:pStyle w:val="Code"/>
         <w:rPr>
           <w:highlight w:val="white"/>
           <w:lang w:val="fr-FR"/>
@@ -2030,16 +2063,23 @@
     </w:p>
     <w:p>
       <w:pPr>
-        <w:pStyle w:val="code"/>
-        <w:rPr>
-          <w:highlight w:val="white"/>
-          <w:lang w:val="fr-FR"/>
-        </w:rPr>
-      </w:pPr>
-    </w:p>
-    <w:p>
-      <w:pPr>
-        <w:pStyle w:val="code"/>
+        <w:pStyle w:val="Code"/>
+        <w:shd w:fill="FFFFFF" w:val="clear"/>
+        <w:rPr>
+          <w:highlight w:val="white"/>
+          <w:lang w:val="fr-FR"/>
+        </w:rPr>
+      </w:pPr>
+      <w:r>
+        <w:rPr>
+          <w:highlight w:val="white"/>
+          <w:lang w:val="fr-FR"/>
+        </w:rPr>
+      </w:r>
+    </w:p>
+    <w:p>
+      <w:pPr>
+        <w:pStyle w:val="Code"/>
         <w:rPr>
           <w:highlight w:val="white"/>
           <w:lang w:val="fr-FR"/>
@@ -2185,18 +2225,25 @@
     </w:p>
     <w:p>
       <w:pPr>
-        <w:pStyle w:val="code"/>
-        <w:rPr>
-          <w:highlight w:val="white"/>
-          <w:lang w:val="fr-FR"/>
-        </w:rPr>
-      </w:pPr>
-      <w:r>
-        <w:rPr>
-          <w:highlight w:val="white"/>
-          <w:lang w:val="fr-FR"/>
-        </w:rPr>
-        <w:t xml:space="preserve">  kalimaApi</w:t>
+        <w:pStyle w:val="Code"/>
+        <w:rPr>
+          <w:highlight w:val="white"/>
+          <w:lang w:val="fr-FR"/>
+        </w:rPr>
+      </w:pPr>
+      <w:r>
+        <w:rPr>
+          <w:highlight w:val="white"/>
+          <w:lang w:val="fr-FR"/>
+        </w:rPr>
+        <w:t xml:space="preserve">  </w:t>
+      </w:r>
+      <w:r>
+        <w:rPr>
+          <w:highlight w:val="white"/>
+          <w:lang w:val="fr-FR"/>
+        </w:rPr>
+        <w:t>kalimaApi</w:t>
       </w:r>
       <w:r>
         <w:rPr>
@@ -2262,7 +2309,7 @@
     </w:p>
     <w:p>
       <w:pPr>
-        <w:pStyle w:val="code"/>
+        <w:pStyle w:val="Code"/>
         <w:rPr>
           <w:highlight w:val="white"/>
           <w:lang w:val="fr-FR"/>
@@ -2281,16 +2328,23 @@
     </w:p>
     <w:p>
       <w:pPr>
-        <w:pStyle w:val="code"/>
-        <w:rPr>
-          <w:highlight w:val="white"/>
-          <w:lang w:val="fr-FR"/>
-        </w:rPr>
-      </w:pPr>
-    </w:p>
-    <w:p>
-      <w:pPr>
-        <w:pStyle w:val="code"/>
+        <w:pStyle w:val="Code"/>
+        <w:shd w:fill="FFFFFF" w:val="clear"/>
+        <w:rPr>
+          <w:highlight w:val="white"/>
+          <w:lang w:val="fr-FR"/>
+        </w:rPr>
+      </w:pPr>
+      <w:r>
+        <w:rPr>
+          <w:highlight w:val="white"/>
+          <w:lang w:val="fr-FR"/>
+        </w:rPr>
+      </w:r>
+    </w:p>
+    <w:p>
+      <w:pPr>
+        <w:pStyle w:val="Code"/>
         <w:rPr>
           <w:highlight w:val="white"/>
           <w:lang w:val="fr-FR"/>
@@ -2439,18 +2493,25 @@
     </w:p>
     <w:p>
       <w:pPr>
-        <w:pStyle w:val="code"/>
-        <w:rPr>
-          <w:highlight w:val="white"/>
-          <w:lang w:val="fr-FR"/>
-        </w:rPr>
-      </w:pPr>
-      <w:r>
-        <w:rPr>
-          <w:highlight w:val="white"/>
-          <w:lang w:val="fr-FR"/>
-        </w:rPr>
-        <w:t xml:space="preserve">  kalimaApi</w:t>
+        <w:pStyle w:val="Code"/>
+        <w:rPr>
+          <w:highlight w:val="white"/>
+          <w:lang w:val="fr-FR"/>
+        </w:rPr>
+      </w:pPr>
+      <w:r>
+        <w:rPr>
+          <w:highlight w:val="white"/>
+          <w:lang w:val="fr-FR"/>
+        </w:rPr>
+        <w:t xml:space="preserve">  </w:t>
+      </w:r>
+      <w:r>
+        <w:rPr>
+          <w:highlight w:val="white"/>
+          <w:lang w:val="fr-FR"/>
+        </w:rPr>
+        <w:t>kalimaApi</w:t>
       </w:r>
       <w:r>
         <w:rPr>
@@ -2519,7 +2580,7 @@
     </w:p>
     <w:p>
       <w:pPr>
-        <w:pStyle w:val="code"/>
+        <w:pStyle w:val="Code"/>
         <w:rPr>
           <w:highlight w:val="white"/>
           <w:lang w:val="fr-FR"/>
@@ -2538,16 +2599,23 @@
     </w:p>
     <w:p>
       <w:pPr>
-        <w:pStyle w:val="code"/>
-        <w:rPr>
-          <w:highlight w:val="white"/>
-          <w:lang w:val="fr-FR"/>
-        </w:rPr>
-      </w:pPr>
-    </w:p>
-    <w:p>
-      <w:pPr>
-        <w:pStyle w:val="code"/>
+        <w:pStyle w:val="Code"/>
+        <w:shd w:fill="FFFFFF" w:val="clear"/>
+        <w:rPr>
+          <w:highlight w:val="white"/>
+          <w:lang w:val="fr-FR"/>
+        </w:rPr>
+      </w:pPr>
+      <w:r>
+        <w:rPr>
+          <w:highlight w:val="white"/>
+          <w:lang w:val="fr-FR"/>
+        </w:rPr>
+      </w:r>
+    </w:p>
+    <w:p>
+      <w:pPr>
+        <w:pStyle w:val="Code"/>
         <w:rPr>
           <w:highlight w:val="white"/>
           <w:lang w:val="fr-FR"/>
@@ -2693,18 +2761,25 @@
     </w:p>
     <w:p>
       <w:pPr>
-        <w:pStyle w:val="code"/>
-        <w:rPr>
-          <w:highlight w:val="white"/>
-          <w:lang w:val="fr-FR"/>
-        </w:rPr>
-      </w:pPr>
-      <w:r>
-        <w:rPr>
-          <w:highlight w:val="white"/>
-          <w:lang w:val="fr-FR"/>
-        </w:rPr>
-        <w:t xml:space="preserve">  kalimaApi</w:t>
+        <w:pStyle w:val="Code"/>
+        <w:rPr>
+          <w:highlight w:val="white"/>
+          <w:lang w:val="fr-FR"/>
+        </w:rPr>
+      </w:pPr>
+      <w:r>
+        <w:rPr>
+          <w:highlight w:val="white"/>
+          <w:lang w:val="fr-FR"/>
+        </w:rPr>
+        <w:t xml:space="preserve">  </w:t>
+      </w:r>
+      <w:r>
+        <w:rPr>
+          <w:highlight w:val="white"/>
+          <w:lang w:val="fr-FR"/>
+        </w:rPr>
+        <w:t>kalimaApi</w:t>
       </w:r>
       <w:r>
         <w:rPr>
@@ -2770,7 +2845,7 @@
     </w:p>
     <w:p>
       <w:pPr>
-        <w:pStyle w:val="code"/>
+        <w:pStyle w:val="Code"/>
         <w:rPr>
           <w:highlight w:val="white"/>
           <w:lang w:val="fr-FR"/>
@@ -2789,17 +2864,25 @@
     </w:p>
     <w:p>
       <w:pPr>
-        <w:pStyle w:val="code"/>
-        <w:rPr>
-          <w:highlight w:val="white"/>
-          <w:lang w:val="fr-FR"/>
-        </w:rPr>
-      </w:pPr>
-    </w:p>
-    <w:p>
-      <w:pPr>
-        <w:pStyle w:val="code"/>
-        <w:rPr>
+        <w:pStyle w:val="Code"/>
+        <w:shd w:fill="FFFFFF" w:val="clear"/>
+        <w:rPr>
+          <w:highlight w:val="white"/>
+          <w:lang w:val="fr-FR"/>
+        </w:rPr>
+      </w:pPr>
+      <w:r>
+        <w:rPr>
+          <w:highlight w:val="white"/>
+          <w:lang w:val="fr-FR"/>
+        </w:rPr>
+      </w:r>
+    </w:p>
+    <w:p>
+      <w:pPr>
+        <w:pStyle w:val="Code"/>
+        <w:rPr>
+          <w:b/>
           <w:b/>
           <w:bCs/>
           <w:color w:val="000080"/>
@@ -2861,32 +2944,33 @@
     </w:p>
     <w:p>
       <w:pPr>
-        <w:rPr>
-          <w:highlight w:val="white"/>
-          <w:lang w:val="fr-FR"/>
-        </w:rPr>
-      </w:pPr>
-    </w:p>
-    <w:p>
-      <w:pPr>
-        <w:rPr>
-          <w:highlight w:val="white"/>
-          <w:lang w:val="fr-FR"/>
-        </w:rPr>
-      </w:pPr>
-      <w:r>
-        <w:rPr>
-          <w:highlight w:val="white"/>
-          <w:lang w:val="fr-FR"/>
-        </w:rPr>
-        <w:t>Notez q</w:t>
-      </w:r>
-      <w:r>
-        <w:rPr>
-          <w:highlight w:val="white"/>
-          <w:lang w:val="fr-FR"/>
-        </w:rPr>
-        <w:t xml:space="preserve">ue cet exemple reste le plus simple possible et n’offre aucune sécurisation d’accès. Libre à vous d’y ajouter par la suite une authentification par exemple. </w:t>
+        <w:pStyle w:val="Normal"/>
+        <w:rPr>
+          <w:highlight w:val="white"/>
+          <w:lang w:val="fr-FR"/>
+        </w:rPr>
+      </w:pPr>
+      <w:r>
+        <w:rPr>
+          <w:highlight w:val="white"/>
+          <w:lang w:val="fr-FR"/>
+        </w:rPr>
+      </w:r>
+    </w:p>
+    <w:p>
+      <w:pPr>
+        <w:pStyle w:val="Normal"/>
+        <w:rPr>
+          <w:highlight w:val="white"/>
+          <w:lang w:val="fr-FR"/>
+        </w:rPr>
+      </w:pPr>
+      <w:r>
+        <w:rPr>
+          <w:highlight w:val="white"/>
+          <w:lang w:val="fr-FR"/>
+        </w:rPr>
+        <w:t xml:space="preserve">Notez que cet exemple reste le plus simple possible et n’offre aucune sécurisation d’accès. Libre à vous d’y ajouter par la suite une authentification par exemple. </w:t>
       </w:r>
     </w:p>
     <w:p>
@@ -2905,6 +2989,7 @@
     </w:p>
     <w:p>
       <w:pPr>
+        <w:pStyle w:val="Normal"/>
         <w:rPr>
           <w:lang w:val="fr-FR"/>
         </w:rPr>
@@ -2918,7 +3003,7 @@
     </w:p>
     <w:p>
       <w:pPr>
-        <w:pStyle w:val="console"/>
+        <w:pStyle w:val="Console"/>
         <w:rPr>
           <w:lang w:val="en-GB"/>
         </w:rPr>
@@ -2932,7 +3017,7 @@
     </w:p>
     <w:p>
       <w:pPr>
-        <w:pStyle w:val="console"/>
+        <w:pStyle w:val="Console"/>
         <w:rPr>
           <w:lang w:val="en-GB"/>
         </w:rPr>
@@ -2946,9 +3031,11 @@
     </w:p>
     <w:p>
       <w:pPr>
-        <w:pStyle w:val="console"/>
-      </w:pPr>
-      <w:r>
+        <w:pStyle w:val="Console"/>
+        <w:rPr/>
+      </w:pPr>
+      <w:r>
+        <w:rPr/>
         <w:t>npm install btoa</w:t>
       </w:r>
     </w:p>
@@ -2963,7 +3050,6 @@
         <w:rPr>
           <w:lang w:val="fr-FR"/>
         </w:rPr>
-        <w:lastRenderedPageBreak/>
         <w:t>Configurations</w:t>
       </w:r>
     </w:p>
@@ -2983,31 +3069,21 @@
     </w:p>
     <w:p>
       <w:pPr>
-        <w:rPr>
-          <w:lang w:val="fr-FR"/>
-        </w:rPr>
-      </w:pPr>
-      <w:r>
-        <w:rPr>
-          <w:lang w:val="fr-FR"/>
-        </w:rPr>
-        <w:t xml:space="preserve">Comme nous l’avons décrit plus haut, notre serveur nodeJS va communiquer avec un nœud java : KalimaNodeAdmin. </w:t>
-      </w:r>
-      <w:r>
-        <w:rPr>
-          <w:lang w:val="fr-FR"/>
-        </w:rPr>
-        <w:t>Comme tout nœud Kalima Java, il sera lancé avec un paramètre : le chemin vers un fichier de config</w:t>
-      </w:r>
-      <w:r>
-        <w:rPr>
-          <w:lang w:val="fr-FR"/>
-        </w:rPr>
-        <w:t xml:space="preserve">. </w:t>
-      </w:r>
-    </w:p>
-    <w:p>
-      <w:pPr>
+        <w:pStyle w:val="Normal"/>
+        <w:rPr>
+          <w:lang w:val="fr-FR"/>
+        </w:rPr>
+      </w:pPr>
+      <w:r>
+        <w:rPr>
+          <w:lang w:val="fr-FR"/>
+        </w:rPr>
+        <w:t xml:space="preserve">Comme nous l’avons décrit plus haut, notre serveur nodeJS va communiquer avec un nœud java : KalimaNodeAdmin. Comme tout nœud Kalima Java, il sera lancé avec un paramètre : le chemin vers un fichier de config. </w:t>
+      </w:r>
+    </w:p>
+    <w:p>
+      <w:pPr>
+        <w:pStyle w:val="Normal"/>
         <w:rPr>
           <w:lang w:val="fr-FR"/>
         </w:rPr>
@@ -3021,7 +3097,7 @@
     </w:p>
     <w:p>
       <w:pPr>
-        <w:pStyle w:val="console"/>
+        <w:pStyle w:val="Console"/>
         <w:rPr>
           <w:szCs w:val="20"/>
           <w:lang w:val="en-GB" w:eastAsia="fr-FR"/>
@@ -3029,7 +3105,7 @@
       </w:pPr>
       <w:r>
         <w:rPr>
-          <w:shd w:val="clear" w:color="auto" w:fill="E7E6E6"/>
+          <w:shd w:fill="E7E6E6" w:val="clear"/>
           <w:lang w:val="en-GB" w:eastAsia="fr-FR"/>
         </w:rPr>
         <w:t>SERVER_PORT=9100</w:t>
@@ -3037,7 +3113,7 @@
     </w:p>
     <w:p>
       <w:pPr>
-        <w:pStyle w:val="console"/>
+        <w:pStyle w:val="Console"/>
         <w:rPr>
           <w:szCs w:val="20"/>
           <w:lang w:val="en-GB" w:eastAsia="fr-FR"/>
@@ -3045,7 +3121,7 @@
       </w:pPr>
       <w:r>
         <w:rPr>
-          <w:shd w:val="clear" w:color="auto" w:fill="E7E6E6"/>
+          <w:shd w:fill="E7E6E6" w:val="clear"/>
           <w:lang w:val="en-GB" w:eastAsia="fr-FR"/>
         </w:rPr>
         <w:t>FILES_PATH=/home/</w:t>
@@ -3054,14 +3130,14 @@
         <w:rPr>
           <w:color w:val="AAAAAA"/>
           <w:u w:val="single"/>
-          <w:shd w:val="clear" w:color="auto" w:fill="E7E6E6"/>
+          <w:shd w:fill="E7E6E6" w:val="clear"/>
           <w:lang w:val="en-GB" w:eastAsia="fr-FR"/>
         </w:rPr>
         <w:t>rcs</w:t>
       </w:r>
       <w:r>
         <w:rPr>
-          <w:shd w:val="clear" w:color="auto" w:fill="E7E6E6"/>
+          <w:shd w:fill="E7E6E6" w:val="clear"/>
           <w:lang w:val="en-GB" w:eastAsia="fr-FR"/>
         </w:rPr>
         <w:t>/</w:t>
@@ -3070,29 +3146,22 @@
         <w:rPr>
           <w:color w:val="AAAAAA"/>
           <w:u w:val="single"/>
-          <w:shd w:val="clear" w:color="auto" w:fill="E7E6E6"/>
+          <w:shd w:fill="E7E6E6" w:val="clear"/>
           <w:lang w:val="en-GB" w:eastAsia="fr-FR"/>
         </w:rPr>
         <w:t>jit</w:t>
       </w:r>
       <w:r>
         <w:rPr>
-          <w:shd w:val="clear" w:color="auto" w:fill="E7E6E6"/>
+          <w:shd w:fill="E7E6E6" w:val="clear"/>
           <w:lang w:val="en-GB" w:eastAsia="fr-FR"/>
         </w:rPr>
-        <w:t>/</w:t>
-      </w:r>
-      <w:r>
-        <w:rPr>
-          <w:shd w:val="clear" w:color="auto" w:fill="E7E6E6"/>
-          <w:lang w:val="en-GB" w:eastAsia="fr-FR"/>
-        </w:rPr>
-        <w:t>KalimaNodeJS/</w:t>
-      </w:r>
-    </w:p>
-    <w:p>
-      <w:pPr>
-        <w:pStyle w:val="console"/>
+        <w:t>/KalimaNodeJS/</w:t>
+      </w:r>
+    </w:p>
+    <w:p>
+      <w:pPr>
+        <w:pStyle w:val="Console"/>
         <w:rPr>
           <w:szCs w:val="20"/>
           <w:lang w:val="en-GB" w:eastAsia="fr-FR"/>
@@ -3100,7 +3169,7 @@
       </w:pPr>
       <w:r>
         <w:rPr>
-          <w:shd w:val="clear" w:color="auto" w:fill="E7E6E6"/>
+          <w:shd w:fill="E7E6E6" w:val="clear"/>
           <w:lang w:val="en-GB" w:eastAsia="fr-FR"/>
         </w:rPr>
         <w:t># CHANGE IT WITH THE SERIALID GRANTED AFTER ADMINISTRATIVE VALIDATION</w:t>
@@ -3108,7 +3177,7 @@
     </w:p>
     <w:p>
       <w:pPr>
-        <w:pStyle w:val="console"/>
+        <w:pStyle w:val="Console"/>
         <w:rPr>
           <w:szCs w:val="20"/>
           <w:lang w:val="en-GB" w:eastAsia="fr-FR"/>
@@ -3116,29 +3185,15 @@
       </w:pPr>
       <w:r>
         <w:rPr>
-          <w:shd w:val="clear" w:color="auto" w:fill="E7E6E6"/>
+          <w:shd w:fill="E7E6E6" w:val="clear"/>
           <w:lang w:val="en-GB" w:eastAsia="fr-FR"/>
         </w:rPr>
-        <w:t>SerialId=</w:t>
-      </w:r>
-      <w:r>
-        <w:rPr>
-          <w:shd w:val="clear" w:color="auto" w:fill="E7E6E6"/>
-          <w:lang w:val="en-GB" w:eastAsia="fr-FR"/>
-        </w:rPr>
-        <w:t>Ka</w:t>
-      </w:r>
-      <w:r>
-        <w:rPr>
-          <w:shd w:val="clear" w:color="auto" w:fill="E7E6E6"/>
-          <w:lang w:val="en-GB" w:eastAsia="fr-FR"/>
-        </w:rPr>
-        <w:t>limaNodeAdmin</w:t>
-      </w:r>
-    </w:p>
-    <w:p>
-      <w:pPr>
-        <w:pStyle w:val="console"/>
+        <w:t>SerialId=KalimaNodeAdmin</w:t>
+      </w:r>
+    </w:p>
+    <w:p>
+      <w:pPr>
+        <w:pStyle w:val="Console"/>
         <w:rPr>
           <w:szCs w:val="20"/>
           <w:lang w:val="en-GB" w:eastAsia="fr-FR"/>
@@ -3146,7 +3201,7 @@
       </w:pPr>
       <w:r>
         <w:rPr>
-          <w:shd w:val="clear" w:color="auto" w:fill="E7E6E6"/>
+          <w:shd w:fill="E7E6E6" w:val="clear"/>
           <w:lang w:val="en-GB" w:eastAsia="fr-FR"/>
         </w:rPr>
         <w:t>PRIVACHAIN=org.kalima.tuto</w:t>
@@ -3154,10 +3209,10 @@
     </w:p>
     <w:p>
       <w:pPr>
-        <w:pStyle w:val="Paragraphedeliste"/>
+        <w:pStyle w:val="ListParagraph"/>
         <w:numPr>
           <w:ilvl w:val="0"/>
-          <w:numId w:val="11"/>
+          <w:numId w:val="1"/>
         </w:numPr>
         <w:rPr>
           <w:lang w:val="fr-FR"/>
@@ -3170,27 +3225,24 @@
         <w:t xml:space="preserve">SERVER_PORT </w:t>
       </w:r>
       <w:r>
-        <w:sym w:font="Wingdings" w:char="F0E8"/>
-      </w:r>
-      <w:r>
-        <w:rPr>
-          <w:lang w:val="fr-FR"/>
-        </w:rPr>
-        <w:t xml:space="preserve"> Choisissez un p</w:t>
-      </w:r>
-      <w:r>
-        <w:rPr>
-          <w:lang w:val="fr-FR"/>
-        </w:rPr>
-        <w:t>ort libre</w:t>
-      </w:r>
-    </w:p>
-    <w:p>
-      <w:pPr>
-        <w:pStyle w:val="Paragraphedeliste"/>
+        <w:rPr>
+          <w:rFonts w:eastAsia="Wingdings" w:cs="Wingdings" w:ascii="Wingdings" w:hAnsi="Wingdings"/>
+        </w:rPr>
+        <w:t></w:t>
+      </w:r>
+      <w:r>
+        <w:rPr>
+          <w:lang w:val="fr-FR"/>
+        </w:rPr>
+        <w:t xml:space="preserve"> Choisissez un port libre</w:t>
+      </w:r>
+    </w:p>
+    <w:p>
+      <w:pPr>
+        <w:pStyle w:val="ListParagraph"/>
         <w:numPr>
           <w:ilvl w:val="0"/>
-          <w:numId w:val="11"/>
+          <w:numId w:val="1"/>
         </w:numPr>
         <w:rPr>
           <w:lang w:val="fr-FR"/>
@@ -3204,9 +3256,10 @@
       </w:r>
       <w:r>
         <w:rPr>
-          <w:lang w:val="fr-FR"/>
-        </w:rPr>
-        <w:sym w:font="Wingdings" w:char="F0E8"/>
+          <w:rFonts w:eastAsia="Wingdings" w:cs="Wingdings" w:ascii="Wingdings" w:hAnsi="Wingdings"/>
+          <w:lang w:val="fr-FR"/>
+        </w:rPr>
+        <w:t></w:t>
       </w:r>
       <w:r>
         <w:rPr>
@@ -3217,14 +3270,12 @@
     </w:p>
     <w:p>
       <w:pPr>
-        <w:pStyle w:val="Paragraphedeliste"/>
+        <w:pStyle w:val="ListParagraph"/>
         <w:numPr>
           <w:ilvl w:val="0"/>
-          <w:numId w:val="11"/>
+          <w:numId w:val="1"/>
         </w:numPr>
-        <w:rPr>
-          <w:lang w:val="fr-FR"/>
-        </w:rPr>
+        <w:rPr/>
       </w:pPr>
       <w:r>
         <w:rPr>
@@ -3234,23 +3285,39 @@
       </w:r>
       <w:r>
         <w:rPr>
-          <w:lang w:val="fr-FR"/>
-        </w:rPr>
-        <w:sym w:font="Wingdings" w:char="F0E8"/>
-      </w:r>
-      <w:r>
-        <w:rPr>
-          <w:lang w:val="fr-FR"/>
-        </w:rPr>
-        <w:t xml:space="preserve"> ID permettant l’autorisation de votre nœud sur la blockchain (si vous avez utilisé le formulaire d’inscription aux tutoriaux, vous disposez de 10 serialId reçus par mail)</w:t>
-      </w:r>
-    </w:p>
-    <w:p>
-      <w:pPr>
-        <w:pStyle w:val="Paragraphedeliste"/>
+          <w:rFonts w:eastAsia="Wingdings" w:cs="Wingdings" w:ascii="Wingdings" w:hAnsi="Wingdings"/>
+          <w:lang w:val="fr-FR"/>
+        </w:rPr>
+        <w:t></w:t>
+      </w:r>
+      <w:r>
+        <w:rPr>
+          <w:lang w:val="fr-FR"/>
+        </w:rPr>
+        <w:t xml:space="preserve"> ID permettant l’autorisation de votre nœud sur la blockchain que vous pouvez obtenir ici : </w:t>
+      </w:r>
+      <w:hyperlink r:id="rId3">
+        <w:r>
+          <w:rPr>
+            <w:rStyle w:val="LienInternet"/>
+            <w:lang w:val="fr-FR"/>
+          </w:rPr>
+          <w:t>https://inscription.tuto.kalimadb.com/airdrop</w:t>
+        </w:r>
+      </w:hyperlink>
+      <w:r>
+        <w:rPr>
+          <w:lang w:val="fr-FR"/>
+        </w:rPr>
+        <w:t xml:space="preserve"> (vous disposez de 10 serialId reçus par mail)</w:t>
+      </w:r>
+    </w:p>
+    <w:p>
+      <w:pPr>
+        <w:pStyle w:val="ListParagraph"/>
         <w:numPr>
           <w:ilvl w:val="0"/>
-          <w:numId w:val="11"/>
+          <w:numId w:val="1"/>
         </w:numPr>
         <w:rPr>
           <w:lang w:val="fr-FR"/>
@@ -3264,9 +3331,10 @@
       </w:r>
       <w:r>
         <w:rPr>
-          <w:lang w:val="fr-FR"/>
-        </w:rPr>
-        <w:sym w:font="Wingdings" w:char="F0E8"/>
+          <w:rFonts w:eastAsia="Wingdings" w:cs="Wingdings" w:ascii="Wingdings" w:hAnsi="Wingdings"/>
+          <w:lang w:val="fr-FR"/>
+        </w:rPr>
+        <w:t></w:t>
       </w:r>
       <w:r>
         <w:rPr>
@@ -3277,21 +3345,16 @@
     </w:p>
     <w:p>
       <w:pPr>
-        <w:rPr>
-          <w:lang w:val="fr-FR"/>
-        </w:rPr>
-      </w:pPr>
-      <w:r>
-        <w:rPr>
-          <w:lang w:val="fr-FR"/>
-        </w:rPr>
-        <w:t>Le jar KalimaNodeAdmin.jar se trouve dans etc/lib</w:t>
-      </w:r>
-      <w:r>
-        <w:rPr>
-          <w:lang w:val="fr-FR"/>
-        </w:rPr>
-        <w:t>.</w:t>
+        <w:pStyle w:val="Normal"/>
+        <w:rPr>
+          <w:lang w:val="fr-FR"/>
+        </w:rPr>
+      </w:pPr>
+      <w:r>
+        <w:rPr>
+          <w:lang w:val="fr-FR"/>
+        </w:rPr>
+        <w:t>Le jar KalimaNodeAdmin.jar se trouve dans etc/lib.</w:t>
       </w:r>
     </w:p>
     <w:p>
@@ -3310,45 +3373,44 @@
     </w:p>
     <w:p>
       <w:pPr>
-        <w:rPr>
-          <w:lang w:val="fr-FR"/>
-        </w:rPr>
-      </w:pPr>
-      <w:r>
-        <w:rPr>
-          <w:lang w:val="fr-FR"/>
-        </w:rPr>
-        <w:t>Notre serveur nodeJS va é</w:t>
-      </w:r>
-      <w:r>
-        <w:rPr>
-          <w:lang w:val="fr-FR"/>
-        </w:rPr>
-        <w:t xml:space="preserve">galement lire un fichier de configuration. Créer donc un fichier .env : </w:t>
-      </w:r>
-    </w:p>
-    <w:p>
-      <w:pPr>
-        <w:pStyle w:val="console"/>
-      </w:pPr>
-      <w:r>
+        <w:pStyle w:val="Normal"/>
+        <w:rPr>
+          <w:lang w:val="fr-FR"/>
+        </w:rPr>
+      </w:pPr>
+      <w:r>
+        <w:rPr>
+          <w:lang w:val="fr-FR"/>
+        </w:rPr>
+        <w:t xml:space="preserve">Notre serveur nodeJS va également lire un fichier de configuration. Créer donc un fichier .env : </w:t>
+      </w:r>
+    </w:p>
+    <w:p>
+      <w:pPr>
+        <w:pStyle w:val="Console"/>
+        <w:rPr/>
+      </w:pPr>
+      <w:r>
+        <w:rPr/>
         <w:t>PORT=9000</w:t>
       </w:r>
     </w:p>
     <w:p>
       <w:pPr>
-        <w:pStyle w:val="console"/>
-      </w:pPr>
-      <w:r>
+        <w:pStyle w:val="Console"/>
+        <w:rPr/>
+      </w:pPr>
+      <w:r>
+        <w:rPr/>
         <w:t>FILES_PATH=/home/rcs/jit/KalimaNodeJS/</w:t>
       </w:r>
     </w:p>
     <w:p>
       <w:pPr>
-        <w:pStyle w:val="Paragraphedeliste"/>
+        <w:pStyle w:val="ListParagraph"/>
         <w:numPr>
           <w:ilvl w:val="0"/>
-          <w:numId w:val="11"/>
+          <w:numId w:val="1"/>
         </w:numPr>
         <w:rPr>
           <w:lang w:val="fr-FR"/>
@@ -3361,27 +3423,24 @@
         <w:t xml:space="preserve">PORT </w:t>
       </w:r>
       <w:r>
-        <w:sym w:font="Wingdings" w:char="F0E8"/>
-      </w:r>
-      <w:r>
-        <w:rPr>
-          <w:lang w:val="fr-FR"/>
-        </w:rPr>
-        <w:t xml:space="preserve"> Port d’écoute de v</w:t>
-      </w:r>
-      <w:r>
-        <w:rPr>
-          <w:lang w:val="fr-FR"/>
-        </w:rPr>
-        <w:t>otre serveur nodeJS</w:t>
-      </w:r>
-    </w:p>
-    <w:p>
-      <w:pPr>
-        <w:pStyle w:val="Paragraphedeliste"/>
+        <w:rPr>
+          <w:rFonts w:eastAsia="Wingdings" w:cs="Wingdings" w:ascii="Wingdings" w:hAnsi="Wingdings"/>
+        </w:rPr>
+        <w:t></w:t>
+      </w:r>
+      <w:r>
+        <w:rPr>
+          <w:lang w:val="fr-FR"/>
+        </w:rPr>
+        <w:t xml:space="preserve"> Port d’écoute de votre serveur nodeJS</w:t>
+      </w:r>
+    </w:p>
+    <w:p>
+      <w:pPr>
+        <w:pStyle w:val="ListParagraph"/>
         <w:numPr>
           <w:ilvl w:val="0"/>
-          <w:numId w:val="11"/>
+          <w:numId w:val="1"/>
         </w:numPr>
         <w:rPr>
           <w:lang w:val="fr-FR"/>
@@ -3395,9 +3454,10 @@
       </w:r>
       <w:r>
         <w:rPr>
-          <w:lang w:val="fr-FR"/>
-        </w:rPr>
-        <w:sym w:font="Wingdings" w:char="F0E8"/>
+          <w:rFonts w:eastAsia="Wingdings" w:cs="Wingdings" w:ascii="Wingdings" w:hAnsi="Wingdings"/>
+          <w:lang w:val="fr-FR"/>
+        </w:rPr>
+        <w:t></w:t>
       </w:r>
       <w:r>
         <w:rPr>
@@ -3422,6 +3482,7 @@
     </w:p>
     <w:p>
       <w:pPr>
+        <w:pStyle w:val="Normal"/>
         <w:rPr>
           <w:lang w:val="fr-FR"/>
         </w:rPr>
@@ -3435,88 +3496,67 @@
     </w:p>
     <w:p>
       <w:pPr>
-        <w:pStyle w:val="console"/>
-      </w:pPr>
-      <w:r>
-        <w:t>j</w:t>
-      </w:r>
-      <w:r>
-        <w:t>ava -jar Kali</w:t>
-      </w:r>
-      <w:r>
-        <w:t>maNodeAdmin.jar node.config</w:t>
-      </w:r>
-    </w:p>
-    <w:p>
-      <w:pPr>
-        <w:rPr>
-          <w:lang w:val="fr-FR"/>
-        </w:rPr>
-      </w:pPr>
-      <w:r>
-        <w:rPr>
-          <w:lang w:val="fr-FR"/>
-        </w:rPr>
-        <w:t xml:space="preserve">Dans une autre console, </w:t>
-      </w:r>
-      <w:r>
-        <w:rPr>
-          <w:lang w:val="fr-FR"/>
-        </w:rPr>
-        <w:t>lancer votre serveur nodeJS :</w:t>
-      </w:r>
-      <w:r>
-        <w:rPr>
-          <w:lang w:val="fr-FR"/>
-        </w:rPr>
-        <w:t xml:space="preserve"> </w:t>
-      </w:r>
-    </w:p>
-    <w:p>
-      <w:pPr>
-        <w:pStyle w:val="console"/>
-      </w:pPr>
-      <w:r>
+        <w:pStyle w:val="Console"/>
+        <w:rPr/>
+      </w:pPr>
+      <w:r>
+        <w:rPr/>
+        <w:t>java -jar KalimaNodeAdmin.jar node.config</w:t>
+      </w:r>
+    </w:p>
+    <w:p>
+      <w:pPr>
+        <w:pStyle w:val="Normal"/>
+        <w:rPr>
+          <w:lang w:val="fr-FR"/>
+        </w:rPr>
+      </w:pPr>
+      <w:r>
+        <w:rPr>
+          <w:lang w:val="fr-FR"/>
+        </w:rPr>
+        <w:t xml:space="preserve">Dans une autre console, lancer votre serveur nodeJS : </w:t>
+      </w:r>
+    </w:p>
+    <w:p>
+      <w:pPr>
+        <w:pStyle w:val="Console"/>
+        <w:rPr/>
+      </w:pPr>
+      <w:r>
+        <w:rPr/>
         <w:t>node app.js</w:t>
       </w:r>
     </w:p>
     <w:p>
       <w:pPr>
-        <w:rPr>
-          <w:lang w:val="fr-FR"/>
-        </w:rPr>
-      </w:pPr>
-      <w:r>
-        <w:rPr>
-          <w:lang w:val="fr-FR"/>
-        </w:rPr>
-        <w:t>Dans une troisème console, testez l</w:t>
-      </w:r>
-      <w:r>
-        <w:rPr>
-          <w:lang w:val="fr-FR"/>
-        </w:rPr>
-        <w:t xml:space="preserve">e tout via une requête curl : </w:t>
-      </w:r>
-    </w:p>
-    <w:p>
-      <w:pPr>
-        <w:pStyle w:val="console"/>
+        <w:pStyle w:val="Normal"/>
+        <w:rPr>
+          <w:lang w:val="fr-FR"/>
+        </w:rPr>
+      </w:pPr>
+      <w:r>
+        <w:rPr>
+          <w:lang w:val="fr-FR"/>
+        </w:rPr>
+        <w:t xml:space="preserve">Dans une troisème console, testez le tout via une requête curl : </w:t>
+      </w:r>
+    </w:p>
+    <w:p>
+      <w:pPr>
+        <w:pStyle w:val="Console"/>
+        <w:rPr/>
+      </w:pPr>
+      <w:r>
         <w:rPr>
           <w:lang w:val="en-GB"/>
         </w:rPr>
-      </w:pPr>
-      <w:r>
-        <w:rPr>
-          <w:lang w:val="en-GB"/>
-        </w:rPr>
-        <w:lastRenderedPageBreak/>
         <w:t xml:space="preserve">curl </w:t>
       </w:r>
-      <w:hyperlink r:id="rId6" w:history="1">
+      <w:hyperlink r:id="rId4">
         <w:r>
           <w:rPr>
-            <w:rStyle w:val="Lienhypertexte"/>
+            <w:rStyle w:val="LienInternet"/>
             <w:lang w:val="en-GB"/>
           </w:rPr>
           <w:t>http://localhost:9000/api/cache/list</w:t>
@@ -3525,376 +3565,36 @@
     </w:p>
     <w:p>
       <w:pPr>
-        <w:rPr>
-          <w:lang w:val="fr-FR"/>
-        </w:rPr>
-      </w:pPr>
-      <w:r>
-        <w:rPr>
-          <w:lang w:val="fr-FR"/>
-        </w:rPr>
-        <w:t>Vous devez obtenir en retour u</w:t>
-      </w:r>
-      <w:r>
-        <w:rPr>
-          <w:lang w:val="fr-FR"/>
-        </w:rPr>
-        <w:t xml:space="preserve">n JSON contenant la liste des adresses sur lesquelles votre nœud Java est autorisé. </w:t>
+        <w:pStyle w:val="Normal"/>
+        <w:widowControl/>
+        <w:bidi w:val="0"/>
+        <w:spacing w:lineRule="auto" w:line="259" w:before="0" w:after="160"/>
+        <w:jc w:val="left"/>
+        <w:rPr/>
+      </w:pPr>
+      <w:r>
+        <w:rPr>
+          <w:lang w:val="fr-FR"/>
+        </w:rPr>
+        <w:t xml:space="preserve">Vous devez obtenir en retour un JSON contenant la liste des adresses sur lesquelles votre nœud Java est autorisé. </w:t>
       </w:r>
     </w:p>
     <w:sectPr>
+      <w:type w:val="nextPage"/>
       <w:pgSz w:w="11906" w:h="16838"/>
-      <w:pgMar w:top="1417" w:right="1417" w:bottom="1417" w:left="1417" w:header="708" w:footer="708" w:gutter="0"/>
-      <w:cols w:space="708"/>
-      <w:docGrid w:linePitch="360"/>
+      <w:pgMar w:left="1417" w:right="1417" w:header="0" w:top="1417" w:footer="0" w:bottom="1417" w:gutter="0"/>
+      <w:pgNumType w:fmt="decimal"/>
+      <w:formProt w:val="false"/>
+      <w:textDirection w:val="lrTb"/>
+      <w:docGrid w:type="default" w:linePitch="360" w:charSpace="4096"/>
     </w:sectPr>
   </w:body>
 </w:document>
 </file>
 
 <file path=word/numbering.xml><?xml version="1.0" encoding="utf-8"?>
-<w:numbering xmlns:wpc="http://schemas.microsoft.com/office/word/2010/wordprocessingCanvas" xmlns:cx="http://schemas.microsoft.com/office/drawing/2014/chartex" xmlns:cx1="http://schemas.microsoft.com/office/drawing/2015/9/8/chartex" xmlns:cx2="http://schemas.microsoft.com/office/drawing/2015/10/21/chartex" xmlns:cx3="http://schemas.microsoft.com/office/drawing/2016/5/9/chartex" xmlns:cx4="http://schemas.microsoft.com/office/drawing/2016/5/10/chartex" xmlns:cx5="http://schemas.microsoft.com/office/drawing/2016/5/11/chartex" xmlns:cx6="http://schemas.microsoft.com/office/drawing/2016/5/12/chartex" xmlns:cx7="http://schemas.microsoft.com/office/drawing/2016/5/13/chartex" xmlns:cx8="http://schemas.microsoft.com/office/drawing/2016/5/14/chartex" xmlns:mc="http://schemas.openxmlformats.org/markup-compatibility/2006" xmlns:aink="http://schemas.microsoft.com/office/drawing/2016/ink" xmlns:am3d="http://schemas.microsoft.com/office/drawing/2017/model3d" xmlns:o="urn:schemas-microsoft-com:office:office" xmlns:oel="http://schemas.microsoft.com/office/2019/extlst" xmlns:r="http://schemas.openxmlformats.org/officeDocument/2006/relationships" xmlns:m="http://schemas.openxmlformats.org/officeDocument/2006/math" xmlns:v="urn:schemas-microsoft-com:vml" xmlns:wp14="http://schemas.microsoft.com/office/word/2010/wordprocessingDrawing" xmlns:wp="http://schemas.openxmlformats.org/drawingml/2006/wordprocessingDrawing" xmlns:w10="urn:schemas-microsoft-com:office:word" xmlns:w="http://schemas.openxmlformats.org/wordprocessingml/2006/main" xmlns:w14="http://schemas.microsoft.com/office/word/2010/wordml" xmlns:w15="http://schemas.microsoft.com/office/word/2012/wordml" xmlns:w16cex="http://schemas.microsoft.com/office/word/2018/wordml/cex" xmlns:w16cid="http://schemas.microsoft.com/office/word/2016/wordml/cid" xmlns:w16="http://schemas.microsoft.com/office/word/2018/wordml" xmlns:w16du="http://schemas.microsoft.com/office/word/2023/wordml/word16du" xmlns:w16sdtdh="http://schemas.microsoft.com/office/word/2020/wordml/sdtdatahash" xmlns:w16se="http://schemas.microsoft.com/office/word/2015/wordml/symex" xmlns:wpg="http://schemas.microsoft.com/office/word/2010/wordprocessingGroup" xmlns:wpi="http://schemas.microsoft.com/office/word/2010/wordprocessingInk" xmlns:wne="http://schemas.microsoft.com/office/word/2006/wordml" xmlns:wps="http://schemas.microsoft.com/office/word/2010/wordprocessingShape" mc:Ignorable="w14 w15 w16se w16cid w16 w16cex w16sdtdh wp14">
-  <w:abstractNum w:abstractNumId="0" w15:restartNumberingAfterBreak="0">
-    <w:nsid w:val="18E41435"/>
-    <w:multiLevelType w:val="hybridMultilevel"/>
-    <w:tmpl w:val="EF728260"/>
-    <w:lvl w:ilvl="0" w:tplc="87F2D1EC">
-      <w:numFmt w:val="bullet"/>
-      <w:lvlText w:val=""/>
-      <w:lvlJc w:val="left"/>
-      <w:pPr>
-        <w:ind w:left="720" w:hanging="360"/>
-      </w:pPr>
-      <w:rPr>
-        <w:rFonts w:ascii="Symbol" w:eastAsiaTheme="minorHAnsi" w:hAnsi="Symbol" w:cs="Open Sans" w:hint="default"/>
-      </w:rPr>
-    </w:lvl>
-    <w:lvl w:ilvl="1" w:tplc="040C0003" w:tentative="1">
-      <w:start w:val="1"/>
-      <w:numFmt w:val="bullet"/>
-      <w:lvlText w:val="o"/>
-      <w:lvlJc w:val="left"/>
-      <w:pPr>
-        <w:ind w:left="1440" w:hanging="360"/>
-      </w:pPr>
-      <w:rPr>
-        <w:rFonts w:ascii="Courier New" w:hAnsi="Courier New" w:cs="Courier New" w:hint="default"/>
-      </w:rPr>
-    </w:lvl>
-    <w:lvl w:ilvl="2" w:tplc="040C0005" w:tentative="1">
-      <w:start w:val="1"/>
-      <w:numFmt w:val="bullet"/>
-      <w:lvlText w:val=""/>
-      <w:lvlJc w:val="left"/>
-      <w:pPr>
-        <w:ind w:left="2160" w:hanging="360"/>
-      </w:pPr>
-      <w:rPr>
-        <w:rFonts w:ascii="Wingdings" w:hAnsi="Wingdings" w:hint="default"/>
-      </w:rPr>
-    </w:lvl>
-    <w:lvl w:ilvl="3" w:tplc="040C0001" w:tentative="1">
-      <w:start w:val="1"/>
-      <w:numFmt w:val="bullet"/>
-      <w:lvlText w:val=""/>
-      <w:lvlJc w:val="left"/>
-      <w:pPr>
-        <w:ind w:left="2880" w:hanging="360"/>
-      </w:pPr>
-      <w:rPr>
-        <w:rFonts w:ascii="Symbol" w:hAnsi="Symbol" w:hint="default"/>
-      </w:rPr>
-    </w:lvl>
-    <w:lvl w:ilvl="4" w:tplc="040C0003" w:tentative="1">
-      <w:start w:val="1"/>
-      <w:numFmt w:val="bullet"/>
-      <w:lvlText w:val="o"/>
-      <w:lvlJc w:val="left"/>
-      <w:pPr>
-        <w:ind w:left="3600" w:hanging="360"/>
-      </w:pPr>
-      <w:rPr>
-        <w:rFonts w:ascii="Courier New" w:hAnsi="Courier New" w:cs="Courier New" w:hint="default"/>
-      </w:rPr>
-    </w:lvl>
-    <w:lvl w:ilvl="5" w:tplc="040C0005" w:tentative="1">
-      <w:start w:val="1"/>
-      <w:numFmt w:val="bullet"/>
-      <w:lvlText w:val=""/>
-      <w:lvlJc w:val="left"/>
-      <w:pPr>
-        <w:ind w:left="4320" w:hanging="360"/>
-      </w:pPr>
-      <w:rPr>
-        <w:rFonts w:ascii="Wingdings" w:hAnsi="Wingdings" w:hint="default"/>
-      </w:rPr>
-    </w:lvl>
-    <w:lvl w:ilvl="6" w:tplc="040C0001" w:tentative="1">
-      <w:start w:val="1"/>
-      <w:numFmt w:val="bullet"/>
-      <w:lvlText w:val=""/>
-      <w:lvlJc w:val="left"/>
-      <w:pPr>
-        <w:ind w:left="5040" w:hanging="360"/>
-      </w:pPr>
-      <w:rPr>
-        <w:rFonts w:ascii="Symbol" w:hAnsi="Symbol" w:hint="default"/>
-      </w:rPr>
-    </w:lvl>
-    <w:lvl w:ilvl="7" w:tplc="040C0003" w:tentative="1">
-      <w:start w:val="1"/>
-      <w:numFmt w:val="bullet"/>
-      <w:lvlText w:val="o"/>
-      <w:lvlJc w:val="left"/>
-      <w:pPr>
-        <w:ind w:left="5760" w:hanging="360"/>
-      </w:pPr>
-      <w:rPr>
-        <w:rFonts w:ascii="Courier New" w:hAnsi="Courier New" w:cs="Courier New" w:hint="default"/>
-      </w:rPr>
-    </w:lvl>
-    <w:lvl w:ilvl="8" w:tplc="040C0005" w:tentative="1">
-      <w:start w:val="1"/>
-      <w:numFmt w:val="bullet"/>
-      <w:lvlText w:val=""/>
-      <w:lvlJc w:val="left"/>
-      <w:pPr>
-        <w:ind w:left="6480" w:hanging="360"/>
-      </w:pPr>
-      <w:rPr>
-        <w:rFonts w:ascii="Wingdings" w:hAnsi="Wingdings" w:hint="default"/>
-      </w:rPr>
-    </w:lvl>
-  </w:abstractNum>
-  <w:abstractNum w:abstractNumId="1" w15:restartNumberingAfterBreak="0">
-    <w:nsid w:val="2DB53BD1"/>
-    <w:multiLevelType w:val="hybridMultilevel"/>
-    <w:tmpl w:val="12AE12BE"/>
-    <w:lvl w:ilvl="0" w:tplc="040C0001">
-      <w:start w:val="1"/>
-      <w:numFmt w:val="bullet"/>
-      <w:lvlText w:val=""/>
-      <w:lvlJc w:val="left"/>
-      <w:pPr>
-        <w:ind w:left="1080" w:hanging="360"/>
-      </w:pPr>
-      <w:rPr>
-        <w:rFonts w:ascii="Symbol" w:hAnsi="Symbol" w:hint="default"/>
-      </w:rPr>
-    </w:lvl>
-    <w:lvl w:ilvl="1" w:tplc="040C0003" w:tentative="1">
-      <w:start w:val="1"/>
-      <w:numFmt w:val="bullet"/>
-      <w:lvlText w:val="o"/>
-      <w:lvlJc w:val="left"/>
-      <w:pPr>
-        <w:ind w:left="1800" w:hanging="360"/>
-      </w:pPr>
-      <w:rPr>
-        <w:rFonts w:ascii="Courier New" w:hAnsi="Courier New" w:cs="Courier New" w:hint="default"/>
-      </w:rPr>
-    </w:lvl>
-    <w:lvl w:ilvl="2" w:tplc="040C0005" w:tentative="1">
-      <w:start w:val="1"/>
-      <w:numFmt w:val="bullet"/>
-      <w:lvlText w:val=""/>
-      <w:lvlJc w:val="left"/>
-      <w:pPr>
-        <w:ind w:left="2520" w:hanging="360"/>
-      </w:pPr>
-      <w:rPr>
-        <w:rFonts w:ascii="Wingdings" w:hAnsi="Wingdings" w:hint="default"/>
-      </w:rPr>
-    </w:lvl>
-    <w:lvl w:ilvl="3" w:tplc="040C0001" w:tentative="1">
-      <w:start w:val="1"/>
-      <w:numFmt w:val="bullet"/>
-      <w:lvlText w:val=""/>
-      <w:lvlJc w:val="left"/>
-      <w:pPr>
-        <w:ind w:left="3240" w:hanging="360"/>
-      </w:pPr>
-      <w:rPr>
-        <w:rFonts w:ascii="Symbol" w:hAnsi="Symbol" w:hint="default"/>
-      </w:rPr>
-    </w:lvl>
-    <w:lvl w:ilvl="4" w:tplc="040C0003" w:tentative="1">
-      <w:start w:val="1"/>
-      <w:numFmt w:val="bullet"/>
-      <w:lvlText w:val="o"/>
-      <w:lvlJc w:val="left"/>
-      <w:pPr>
-        <w:ind w:left="3960" w:hanging="360"/>
-      </w:pPr>
-      <w:rPr>
-        <w:rFonts w:ascii="Courier New" w:hAnsi="Courier New" w:cs="Courier New" w:hint="default"/>
-      </w:rPr>
-    </w:lvl>
-    <w:lvl w:ilvl="5" w:tplc="040C0005" w:tentative="1">
-      <w:start w:val="1"/>
-      <w:numFmt w:val="bullet"/>
-      <w:lvlText w:val=""/>
-      <w:lvlJc w:val="left"/>
-      <w:pPr>
-        <w:ind w:left="4680" w:hanging="360"/>
-      </w:pPr>
-      <w:rPr>
-        <w:rFonts w:ascii="Wingdings" w:hAnsi="Wingdings" w:hint="default"/>
-      </w:rPr>
-    </w:lvl>
-    <w:lvl w:ilvl="6" w:tplc="040C0001" w:tentative="1">
-      <w:start w:val="1"/>
-      <w:numFmt w:val="bullet"/>
-      <w:lvlText w:val=""/>
-      <w:lvlJc w:val="left"/>
-      <w:pPr>
-        <w:ind w:left="5400" w:hanging="360"/>
-      </w:pPr>
-      <w:rPr>
-        <w:rFonts w:ascii="Symbol" w:hAnsi="Symbol" w:hint="default"/>
-      </w:rPr>
-    </w:lvl>
-    <w:lvl w:ilvl="7" w:tplc="040C0003" w:tentative="1">
-      <w:start w:val="1"/>
-      <w:numFmt w:val="bullet"/>
-      <w:lvlText w:val="o"/>
-      <w:lvlJc w:val="left"/>
-      <w:pPr>
-        <w:ind w:left="6120" w:hanging="360"/>
-      </w:pPr>
-      <w:rPr>
-        <w:rFonts w:ascii="Courier New" w:hAnsi="Courier New" w:cs="Courier New" w:hint="default"/>
-      </w:rPr>
-    </w:lvl>
-    <w:lvl w:ilvl="8" w:tplc="040C0005" w:tentative="1">
-      <w:start w:val="1"/>
-      <w:numFmt w:val="bullet"/>
-      <w:lvlText w:val=""/>
-      <w:lvlJc w:val="left"/>
-      <w:pPr>
-        <w:ind w:left="6840" w:hanging="360"/>
-      </w:pPr>
-      <w:rPr>
-        <w:rFonts w:ascii="Wingdings" w:hAnsi="Wingdings" w:hint="default"/>
-      </w:rPr>
-    </w:lvl>
-  </w:abstractNum>
-  <w:abstractNum w:abstractNumId="2" w15:restartNumberingAfterBreak="0">
-    <w:nsid w:val="31647F79"/>
-    <w:multiLevelType w:val="hybridMultilevel"/>
-    <w:tmpl w:val="46B648DC"/>
-    <w:lvl w:ilvl="0" w:tplc="A7E45F8E">
-      <w:numFmt w:val="bullet"/>
-      <w:lvlText w:val=""/>
-      <w:lvlJc w:val="left"/>
-      <w:pPr>
-        <w:ind w:left="720" w:hanging="360"/>
-      </w:pPr>
-      <w:rPr>
-        <w:rFonts w:ascii="Symbol" w:eastAsiaTheme="minorHAnsi" w:hAnsi="Symbol" w:cs="Open Sans" w:hint="default"/>
-      </w:rPr>
-    </w:lvl>
-    <w:lvl w:ilvl="1" w:tplc="040C0003" w:tentative="1">
-      <w:start w:val="1"/>
-      <w:numFmt w:val="bullet"/>
-      <w:lvlText w:val="o"/>
-      <w:lvlJc w:val="left"/>
-      <w:pPr>
-        <w:ind w:left="1440" w:hanging="360"/>
-      </w:pPr>
-      <w:rPr>
-        <w:rFonts w:ascii="Courier New" w:hAnsi="Courier New" w:cs="Courier New" w:hint="default"/>
-      </w:rPr>
-    </w:lvl>
-    <w:lvl w:ilvl="2" w:tplc="040C0005" w:tentative="1">
-      <w:start w:val="1"/>
-      <w:numFmt w:val="bullet"/>
-      <w:lvlText w:val=""/>
-      <w:lvlJc w:val="left"/>
-      <w:pPr>
-        <w:ind w:left="2160" w:hanging="360"/>
-      </w:pPr>
-      <w:rPr>
-        <w:rFonts w:ascii="Wingdings" w:hAnsi="Wingdings" w:hint="default"/>
-      </w:rPr>
-    </w:lvl>
-    <w:lvl w:ilvl="3" w:tplc="040C0001" w:tentative="1">
-      <w:start w:val="1"/>
-      <w:numFmt w:val="bullet"/>
-      <w:lvlText w:val=""/>
-      <w:lvlJc w:val="left"/>
-      <w:pPr>
-        <w:ind w:left="2880" w:hanging="360"/>
-      </w:pPr>
-      <w:rPr>
-        <w:rFonts w:ascii="Symbol" w:hAnsi="Symbol" w:hint="default"/>
-      </w:rPr>
-    </w:lvl>
-    <w:lvl w:ilvl="4" w:tplc="040C0003" w:tentative="1">
-      <w:start w:val="1"/>
-      <w:numFmt w:val="bullet"/>
-      <w:lvlText w:val="o"/>
-      <w:lvlJc w:val="left"/>
-      <w:pPr>
-        <w:ind w:left="3600" w:hanging="360"/>
-      </w:pPr>
-      <w:rPr>
-        <w:rFonts w:ascii="Courier New" w:hAnsi="Courier New" w:cs="Courier New" w:hint="default"/>
-      </w:rPr>
-    </w:lvl>
-    <w:lvl w:ilvl="5" w:tplc="040C0005" w:tentative="1">
-      <w:start w:val="1"/>
-      <w:numFmt w:val="bullet"/>
-      <w:lvlText w:val=""/>
-      <w:lvlJc w:val="left"/>
-      <w:pPr>
-        <w:ind w:left="4320" w:hanging="360"/>
-      </w:pPr>
-      <w:rPr>
-        <w:rFonts w:ascii="Wingdings" w:hAnsi="Wingdings" w:hint="default"/>
-      </w:rPr>
-    </w:lvl>
-    <w:lvl w:ilvl="6" w:tplc="040C0001" w:tentative="1">
-      <w:start w:val="1"/>
-      <w:numFmt w:val="bullet"/>
-      <w:lvlText w:val=""/>
-      <w:lvlJc w:val="left"/>
-      <w:pPr>
-        <w:ind w:left="5040" w:hanging="360"/>
-      </w:pPr>
-      <w:rPr>
-        <w:rFonts w:ascii="Symbol" w:hAnsi="Symbol" w:hint="default"/>
-      </w:rPr>
-    </w:lvl>
-    <w:lvl w:ilvl="7" w:tplc="040C0003" w:tentative="1">
-      <w:start w:val="1"/>
-      <w:numFmt w:val="bullet"/>
-      <w:lvlText w:val="o"/>
-      <w:lvlJc w:val="left"/>
-      <w:pPr>
-        <w:ind w:left="5760" w:hanging="360"/>
-      </w:pPr>
-      <w:rPr>
-        <w:rFonts w:ascii="Courier New" w:hAnsi="Courier New" w:cs="Courier New" w:hint="default"/>
-      </w:rPr>
-    </w:lvl>
-    <w:lvl w:ilvl="8" w:tplc="040C0005" w:tentative="1">
-      <w:start w:val="1"/>
-      <w:numFmt w:val="bullet"/>
-      <w:lvlText w:val=""/>
-      <w:lvlJc w:val="left"/>
-      <w:pPr>
-        <w:ind w:left="6480" w:hanging="360"/>
-      </w:pPr>
-      <w:rPr>
-        <w:rFonts w:ascii="Wingdings" w:hAnsi="Wingdings" w:hint="default"/>
-      </w:rPr>
-    </w:lvl>
-  </w:abstractNum>
-  <w:abstractNum w:abstractNumId="3" w15:restartNumberingAfterBreak="0">
-    <w:nsid w:val="32436B2C"/>
-    <w:multiLevelType w:val="multilevel"/>
-    <w:tmpl w:val="F3F0CE60"/>
+<w:numbering xmlns:w="http://schemas.openxmlformats.org/wordprocessingml/2006/main" xmlns:o="urn:schemas-microsoft-com:office:office" xmlns:r="http://schemas.openxmlformats.org/officeDocument/2006/relationships" xmlns:v="urn:schemas-microsoft-com:vml">
+  <w:abstractNum w:abstractNumId="1">
     <w:lvl w:ilvl="0">
       <w:start w:val="1"/>
       <w:numFmt w:val="bullet"/>
@@ -3904,658 +3604,8 @@
         <w:ind w:left="720" w:hanging="360"/>
       </w:pPr>
       <w:rPr>
-        <w:rFonts w:ascii="Symbol" w:hAnsi="Symbol" w:hint="default"/>
-      </w:rPr>
-    </w:lvl>
-    <w:lvl w:ilvl="1" w:tentative="1">
-      <w:start w:val="1"/>
-      <w:numFmt w:val="decimal"/>
-      <w:lvlText w:val="%2."/>
-      <w:lvlJc w:val="left"/>
-      <w:pPr>
-        <w:tabs>
-          <w:tab w:val="num" w:pos="1440"/>
-        </w:tabs>
-        <w:ind w:left="1440" w:hanging="360"/>
-      </w:pPr>
-    </w:lvl>
-    <w:lvl w:ilvl="2" w:tentative="1">
-      <w:start w:val="1"/>
-      <w:numFmt w:val="decimal"/>
-      <w:lvlText w:val="%3."/>
-      <w:lvlJc w:val="left"/>
-      <w:pPr>
-        <w:tabs>
-          <w:tab w:val="num" w:pos="2160"/>
-        </w:tabs>
-        <w:ind w:left="2160" w:hanging="360"/>
-      </w:pPr>
-    </w:lvl>
-    <w:lvl w:ilvl="3" w:tentative="1">
-      <w:start w:val="1"/>
-      <w:numFmt w:val="decimal"/>
-      <w:lvlText w:val="%4."/>
-      <w:lvlJc w:val="left"/>
-      <w:pPr>
-        <w:tabs>
-          <w:tab w:val="num" w:pos="2880"/>
-        </w:tabs>
-        <w:ind w:left="2880" w:hanging="360"/>
-      </w:pPr>
-    </w:lvl>
-    <w:lvl w:ilvl="4" w:tentative="1">
-      <w:start w:val="1"/>
-      <w:numFmt w:val="decimal"/>
-      <w:lvlText w:val="%5."/>
-      <w:lvlJc w:val="left"/>
-      <w:pPr>
-        <w:tabs>
-          <w:tab w:val="num" w:pos="3600"/>
-        </w:tabs>
-        <w:ind w:left="3600" w:hanging="360"/>
-      </w:pPr>
-    </w:lvl>
-    <w:lvl w:ilvl="5" w:tentative="1">
-      <w:start w:val="1"/>
-      <w:numFmt w:val="decimal"/>
-      <w:lvlText w:val="%6."/>
-      <w:lvlJc w:val="left"/>
-      <w:pPr>
-        <w:tabs>
-          <w:tab w:val="num" w:pos="4320"/>
-        </w:tabs>
-        <w:ind w:left="4320" w:hanging="360"/>
-      </w:pPr>
-    </w:lvl>
-    <w:lvl w:ilvl="6" w:tentative="1">
-      <w:start w:val="1"/>
-      <w:numFmt w:val="decimal"/>
-      <w:lvlText w:val="%7."/>
-      <w:lvlJc w:val="left"/>
-      <w:pPr>
-        <w:tabs>
-          <w:tab w:val="num" w:pos="5040"/>
-        </w:tabs>
-        <w:ind w:left="5040" w:hanging="360"/>
-      </w:pPr>
-    </w:lvl>
-    <w:lvl w:ilvl="7" w:tentative="1">
-      <w:start w:val="1"/>
-      <w:numFmt w:val="decimal"/>
-      <w:lvlText w:val="%8."/>
-      <w:lvlJc w:val="left"/>
-      <w:pPr>
-        <w:tabs>
-          <w:tab w:val="num" w:pos="5760"/>
-        </w:tabs>
-        <w:ind w:left="5760" w:hanging="360"/>
-      </w:pPr>
-    </w:lvl>
-    <w:lvl w:ilvl="8" w:tentative="1">
-      <w:start w:val="1"/>
-      <w:numFmt w:val="decimal"/>
-      <w:lvlText w:val="%9."/>
-      <w:lvlJc w:val="left"/>
-      <w:pPr>
-        <w:tabs>
-          <w:tab w:val="num" w:pos="6480"/>
-        </w:tabs>
-        <w:ind w:left="6480" w:hanging="360"/>
-      </w:pPr>
-    </w:lvl>
-  </w:abstractNum>
-  <w:abstractNum w:abstractNumId="4" w15:restartNumberingAfterBreak="0">
-    <w:nsid w:val="3B5D1079"/>
-    <w:multiLevelType w:val="hybridMultilevel"/>
-    <w:tmpl w:val="C5422DFA"/>
-    <w:lvl w:ilvl="0" w:tplc="A1D63290">
-      <w:numFmt w:val="bullet"/>
-      <w:lvlText w:val=""/>
-      <w:lvlJc w:val="left"/>
-      <w:pPr>
-        <w:ind w:left="720" w:hanging="360"/>
-      </w:pPr>
-      <w:rPr>
-        <w:rFonts w:ascii="Symbol" w:eastAsiaTheme="minorHAnsi" w:hAnsi="Symbol" w:cstheme="minorBidi" w:hint="default"/>
-      </w:rPr>
-    </w:lvl>
-    <w:lvl w:ilvl="1" w:tplc="040C0003">
-      <w:start w:val="1"/>
-      <w:numFmt w:val="bullet"/>
-      <w:lvlText w:val="o"/>
-      <w:lvlJc w:val="left"/>
-      <w:pPr>
-        <w:ind w:left="1440" w:hanging="360"/>
-      </w:pPr>
-      <w:rPr>
-        <w:rFonts w:ascii="Courier New" w:hAnsi="Courier New" w:cs="Courier New" w:hint="default"/>
-      </w:rPr>
-    </w:lvl>
-    <w:lvl w:ilvl="2" w:tplc="040C0005" w:tentative="1">
-      <w:start w:val="1"/>
-      <w:numFmt w:val="bullet"/>
-      <w:lvlText w:val=""/>
-      <w:lvlJc w:val="left"/>
-      <w:pPr>
-        <w:ind w:left="2160" w:hanging="360"/>
-      </w:pPr>
-      <w:rPr>
-        <w:rFonts w:ascii="Wingdings" w:hAnsi="Wingdings" w:hint="default"/>
-      </w:rPr>
-    </w:lvl>
-    <w:lvl w:ilvl="3" w:tplc="040C0001" w:tentative="1">
-      <w:start w:val="1"/>
-      <w:numFmt w:val="bullet"/>
-      <w:lvlText w:val=""/>
-      <w:lvlJc w:val="left"/>
-      <w:pPr>
-        <w:ind w:left="2880" w:hanging="360"/>
-      </w:pPr>
-      <w:rPr>
-        <w:rFonts w:ascii="Symbol" w:hAnsi="Symbol" w:hint="default"/>
-      </w:rPr>
-    </w:lvl>
-    <w:lvl w:ilvl="4" w:tplc="040C0003" w:tentative="1">
-      <w:start w:val="1"/>
-      <w:numFmt w:val="bullet"/>
-      <w:lvlText w:val="o"/>
-      <w:lvlJc w:val="left"/>
-      <w:pPr>
-        <w:ind w:left="3600" w:hanging="360"/>
-      </w:pPr>
-      <w:rPr>
-        <w:rFonts w:ascii="Courier New" w:hAnsi="Courier New" w:cs="Courier New" w:hint="default"/>
-      </w:rPr>
-    </w:lvl>
-    <w:lvl w:ilvl="5" w:tplc="040C0005" w:tentative="1">
-      <w:start w:val="1"/>
-      <w:numFmt w:val="bullet"/>
-      <w:lvlText w:val=""/>
-      <w:lvlJc w:val="left"/>
-      <w:pPr>
-        <w:ind w:left="4320" w:hanging="360"/>
-      </w:pPr>
-      <w:rPr>
-        <w:rFonts w:ascii="Wingdings" w:hAnsi="Wingdings" w:hint="default"/>
-      </w:rPr>
-    </w:lvl>
-    <w:lvl w:ilvl="6" w:tplc="040C0001" w:tentative="1">
-      <w:start w:val="1"/>
-      <w:numFmt w:val="bullet"/>
-      <w:lvlText w:val=""/>
-      <w:lvlJc w:val="left"/>
-      <w:pPr>
-        <w:ind w:left="5040" w:hanging="360"/>
-      </w:pPr>
-      <w:rPr>
-        <w:rFonts w:ascii="Symbol" w:hAnsi="Symbol" w:hint="default"/>
-      </w:rPr>
-    </w:lvl>
-    <w:lvl w:ilvl="7" w:tplc="040C0003" w:tentative="1">
-      <w:start w:val="1"/>
-      <w:numFmt w:val="bullet"/>
-      <w:lvlText w:val="o"/>
-      <w:lvlJc w:val="left"/>
-      <w:pPr>
-        <w:ind w:left="5760" w:hanging="360"/>
-      </w:pPr>
-      <w:rPr>
-        <w:rFonts w:ascii="Courier New" w:hAnsi="Courier New" w:cs="Courier New" w:hint="default"/>
-      </w:rPr>
-    </w:lvl>
-    <w:lvl w:ilvl="8" w:tplc="040C0005" w:tentative="1">
-      <w:start w:val="1"/>
-      <w:numFmt w:val="bullet"/>
-      <w:lvlText w:val=""/>
-      <w:lvlJc w:val="left"/>
-      <w:pPr>
-        <w:ind w:left="6480" w:hanging="360"/>
-      </w:pPr>
-      <w:rPr>
-        <w:rFonts w:ascii="Wingdings" w:hAnsi="Wingdings" w:hint="default"/>
-      </w:rPr>
-    </w:lvl>
-  </w:abstractNum>
-  <w:abstractNum w:abstractNumId="5" w15:restartNumberingAfterBreak="0">
-    <w:nsid w:val="4A4B6DC9"/>
-    <w:multiLevelType w:val="hybridMultilevel"/>
-    <w:tmpl w:val="2CA4FEAA"/>
-    <w:lvl w:ilvl="0" w:tplc="040C0001">
-      <w:start w:val="1"/>
-      <w:numFmt w:val="bullet"/>
-      <w:lvlText w:val=""/>
-      <w:lvlJc w:val="left"/>
-      <w:pPr>
-        <w:ind w:left="720" w:hanging="360"/>
-      </w:pPr>
-      <w:rPr>
-        <w:rFonts w:ascii="Symbol" w:hAnsi="Symbol" w:hint="default"/>
-      </w:rPr>
-    </w:lvl>
-    <w:lvl w:ilvl="1" w:tplc="040C0003" w:tentative="1">
-      <w:start w:val="1"/>
-      <w:numFmt w:val="bullet"/>
-      <w:lvlText w:val="o"/>
-      <w:lvlJc w:val="left"/>
-      <w:pPr>
-        <w:ind w:left="1440" w:hanging="360"/>
-      </w:pPr>
-      <w:rPr>
-        <w:rFonts w:ascii="Courier New" w:hAnsi="Courier New" w:cs="Courier New" w:hint="default"/>
-      </w:rPr>
-    </w:lvl>
-    <w:lvl w:ilvl="2" w:tplc="040C0005" w:tentative="1">
-      <w:start w:val="1"/>
-      <w:numFmt w:val="bullet"/>
-      <w:lvlText w:val=""/>
-      <w:lvlJc w:val="left"/>
-      <w:pPr>
-        <w:ind w:left="2160" w:hanging="360"/>
-      </w:pPr>
-      <w:rPr>
-        <w:rFonts w:ascii="Wingdings" w:hAnsi="Wingdings" w:hint="default"/>
-      </w:rPr>
-    </w:lvl>
-    <w:lvl w:ilvl="3" w:tplc="040C0001" w:tentative="1">
-      <w:start w:val="1"/>
-      <w:numFmt w:val="bullet"/>
-      <w:lvlText w:val=""/>
-      <w:lvlJc w:val="left"/>
-      <w:pPr>
-        <w:ind w:left="2880" w:hanging="360"/>
-      </w:pPr>
-      <w:rPr>
-        <w:rFonts w:ascii="Symbol" w:hAnsi="Symbol" w:hint="default"/>
-      </w:rPr>
-    </w:lvl>
-    <w:lvl w:ilvl="4" w:tplc="040C0003" w:tentative="1">
-      <w:start w:val="1"/>
-      <w:numFmt w:val="bullet"/>
-      <w:lvlText w:val="o"/>
-      <w:lvlJc w:val="left"/>
-      <w:pPr>
-        <w:ind w:left="3600" w:hanging="360"/>
-      </w:pPr>
-      <w:rPr>
-        <w:rFonts w:ascii="Courier New" w:hAnsi="Courier New" w:cs="Courier New" w:hint="default"/>
-      </w:rPr>
-    </w:lvl>
-    <w:lvl w:ilvl="5" w:tplc="040C0005" w:tentative="1">
-      <w:start w:val="1"/>
-      <w:numFmt w:val="bullet"/>
-      <w:lvlText w:val=""/>
-      <w:lvlJc w:val="left"/>
-      <w:pPr>
-        <w:ind w:left="4320" w:hanging="360"/>
-      </w:pPr>
-      <w:rPr>
-        <w:rFonts w:ascii="Wingdings" w:hAnsi="Wingdings" w:hint="default"/>
-      </w:rPr>
-    </w:lvl>
-    <w:lvl w:ilvl="6" w:tplc="040C0001" w:tentative="1">
-      <w:start w:val="1"/>
-      <w:numFmt w:val="bullet"/>
-      <w:lvlText w:val=""/>
-      <w:lvlJc w:val="left"/>
-      <w:pPr>
-        <w:ind w:left="5040" w:hanging="360"/>
-      </w:pPr>
-      <w:rPr>
-        <w:rFonts w:ascii="Symbol" w:hAnsi="Symbol" w:hint="default"/>
-      </w:rPr>
-    </w:lvl>
-    <w:lvl w:ilvl="7" w:tplc="040C0003" w:tentative="1">
-      <w:start w:val="1"/>
-      <w:numFmt w:val="bullet"/>
-      <w:lvlText w:val="o"/>
-      <w:lvlJc w:val="left"/>
-      <w:pPr>
-        <w:ind w:left="5760" w:hanging="360"/>
-      </w:pPr>
-      <w:rPr>
-        <w:rFonts w:ascii="Courier New" w:hAnsi="Courier New" w:cs="Courier New" w:hint="default"/>
-      </w:rPr>
-    </w:lvl>
-    <w:lvl w:ilvl="8" w:tplc="040C0005" w:tentative="1">
-      <w:start w:val="1"/>
-      <w:numFmt w:val="bullet"/>
-      <w:lvlText w:val=""/>
-      <w:lvlJc w:val="left"/>
-      <w:pPr>
-        <w:ind w:left="6480" w:hanging="360"/>
-      </w:pPr>
-      <w:rPr>
-        <w:rFonts w:ascii="Wingdings" w:hAnsi="Wingdings" w:hint="default"/>
-      </w:rPr>
-    </w:lvl>
-  </w:abstractNum>
-  <w:abstractNum w:abstractNumId="6" w15:restartNumberingAfterBreak="0">
-    <w:nsid w:val="4D1A2EE1"/>
-    <w:multiLevelType w:val="hybridMultilevel"/>
-    <w:tmpl w:val="CD4A2B10"/>
-    <w:lvl w:ilvl="0" w:tplc="B93CCA98">
-      <w:numFmt w:val="bullet"/>
-      <w:lvlText w:val=""/>
-      <w:lvlJc w:val="left"/>
-      <w:pPr>
-        <w:ind w:left="720" w:hanging="360"/>
-      </w:pPr>
-      <w:rPr>
-        <w:rFonts w:ascii="Symbol" w:eastAsiaTheme="minorHAnsi" w:hAnsi="Symbol" w:cstheme="minorBidi" w:hint="default"/>
-      </w:rPr>
-    </w:lvl>
-    <w:lvl w:ilvl="1" w:tplc="040C0003" w:tentative="1">
-      <w:start w:val="1"/>
-      <w:numFmt w:val="bullet"/>
-      <w:lvlText w:val="o"/>
-      <w:lvlJc w:val="left"/>
-      <w:pPr>
-        <w:ind w:left="1440" w:hanging="360"/>
-      </w:pPr>
-      <w:rPr>
-        <w:rFonts w:ascii="Courier New" w:hAnsi="Courier New" w:cs="Courier New" w:hint="default"/>
-      </w:rPr>
-    </w:lvl>
-    <w:lvl w:ilvl="2" w:tplc="040C0005" w:tentative="1">
-      <w:start w:val="1"/>
-      <w:numFmt w:val="bullet"/>
-      <w:lvlText w:val=""/>
-      <w:lvlJc w:val="left"/>
-      <w:pPr>
-        <w:ind w:left="2160" w:hanging="360"/>
-      </w:pPr>
-      <w:rPr>
-        <w:rFonts w:ascii="Wingdings" w:hAnsi="Wingdings" w:hint="default"/>
-      </w:rPr>
-    </w:lvl>
-    <w:lvl w:ilvl="3" w:tplc="040C0001" w:tentative="1">
-      <w:start w:val="1"/>
-      <w:numFmt w:val="bullet"/>
-      <w:lvlText w:val=""/>
-      <w:lvlJc w:val="left"/>
-      <w:pPr>
-        <w:ind w:left="2880" w:hanging="360"/>
-      </w:pPr>
-      <w:rPr>
-        <w:rFonts w:ascii="Symbol" w:hAnsi="Symbol" w:hint="default"/>
-      </w:rPr>
-    </w:lvl>
-    <w:lvl w:ilvl="4" w:tplc="040C0003" w:tentative="1">
-      <w:start w:val="1"/>
-      <w:numFmt w:val="bullet"/>
-      <w:lvlText w:val="o"/>
-      <w:lvlJc w:val="left"/>
-      <w:pPr>
-        <w:ind w:left="3600" w:hanging="360"/>
-      </w:pPr>
-      <w:rPr>
-        <w:rFonts w:ascii="Courier New" w:hAnsi="Courier New" w:cs="Courier New" w:hint="default"/>
-      </w:rPr>
-    </w:lvl>
-    <w:lvl w:ilvl="5" w:tplc="040C0005" w:tentative="1">
-      <w:start w:val="1"/>
-      <w:numFmt w:val="bullet"/>
-      <w:lvlText w:val=""/>
-      <w:lvlJc w:val="left"/>
-      <w:pPr>
-        <w:ind w:left="4320" w:hanging="360"/>
-      </w:pPr>
-      <w:rPr>
-        <w:rFonts w:ascii="Wingdings" w:hAnsi="Wingdings" w:hint="default"/>
-      </w:rPr>
-    </w:lvl>
-    <w:lvl w:ilvl="6" w:tplc="040C0001" w:tentative="1">
-      <w:start w:val="1"/>
-      <w:numFmt w:val="bullet"/>
-      <w:lvlText w:val=""/>
-      <w:lvlJc w:val="left"/>
-      <w:pPr>
-        <w:ind w:left="5040" w:hanging="360"/>
-      </w:pPr>
-      <w:rPr>
-        <w:rFonts w:ascii="Symbol" w:hAnsi="Symbol" w:hint="default"/>
-      </w:rPr>
-    </w:lvl>
-    <w:lvl w:ilvl="7" w:tplc="040C0003" w:tentative="1">
-      <w:start w:val="1"/>
-      <w:numFmt w:val="bullet"/>
-      <w:lvlText w:val="o"/>
-      <w:lvlJc w:val="left"/>
-      <w:pPr>
-        <w:ind w:left="5760" w:hanging="360"/>
-      </w:pPr>
-      <w:rPr>
-        <w:rFonts w:ascii="Courier New" w:hAnsi="Courier New" w:cs="Courier New" w:hint="default"/>
-      </w:rPr>
-    </w:lvl>
-    <w:lvl w:ilvl="8" w:tplc="040C0005" w:tentative="1">
-      <w:start w:val="1"/>
-      <w:numFmt w:val="bullet"/>
-      <w:lvlText w:val=""/>
-      <w:lvlJc w:val="left"/>
-      <w:pPr>
-        <w:ind w:left="6480" w:hanging="360"/>
-      </w:pPr>
-      <w:rPr>
-        <w:rFonts w:ascii="Wingdings" w:hAnsi="Wingdings" w:hint="default"/>
-      </w:rPr>
-    </w:lvl>
-  </w:abstractNum>
-  <w:abstractNum w:abstractNumId="7" w15:restartNumberingAfterBreak="0">
-    <w:nsid w:val="56205C06"/>
-    <w:multiLevelType w:val="hybridMultilevel"/>
-    <w:tmpl w:val="4CE2D956"/>
-    <w:lvl w:ilvl="0" w:tplc="040C0013">
-      <w:start w:val="1"/>
-      <w:numFmt w:val="upperRoman"/>
-      <w:lvlText w:val="%1."/>
-      <w:lvlJc w:val="right"/>
-      <w:pPr>
-        <w:ind w:left="720" w:hanging="360"/>
-      </w:pPr>
-    </w:lvl>
-    <w:lvl w:ilvl="1" w:tplc="040C0019" w:tentative="1">
-      <w:start w:val="1"/>
-      <w:numFmt w:val="lowerLetter"/>
-      <w:lvlText w:val="%2."/>
-      <w:lvlJc w:val="left"/>
-      <w:pPr>
-        <w:ind w:left="1440" w:hanging="360"/>
-      </w:pPr>
-    </w:lvl>
-    <w:lvl w:ilvl="2" w:tplc="040C001B" w:tentative="1">
-      <w:start w:val="1"/>
-      <w:numFmt w:val="lowerRoman"/>
-      <w:lvlText w:val="%3."/>
-      <w:lvlJc w:val="right"/>
-      <w:pPr>
-        <w:ind w:left="2160" w:hanging="180"/>
-      </w:pPr>
-    </w:lvl>
-    <w:lvl w:ilvl="3" w:tplc="040C000F" w:tentative="1">
-      <w:start w:val="1"/>
-      <w:numFmt w:val="decimal"/>
-      <w:lvlText w:val="%4."/>
-      <w:lvlJc w:val="left"/>
-      <w:pPr>
-        <w:ind w:left="2880" w:hanging="360"/>
-      </w:pPr>
-    </w:lvl>
-    <w:lvl w:ilvl="4" w:tplc="040C0019" w:tentative="1">
-      <w:start w:val="1"/>
-      <w:numFmt w:val="lowerLetter"/>
-      <w:lvlText w:val="%5."/>
-      <w:lvlJc w:val="left"/>
-      <w:pPr>
-        <w:ind w:left="3600" w:hanging="360"/>
-      </w:pPr>
-    </w:lvl>
-    <w:lvl w:ilvl="5" w:tplc="040C001B" w:tentative="1">
-      <w:start w:val="1"/>
-      <w:numFmt w:val="lowerRoman"/>
-      <w:lvlText w:val="%6."/>
-      <w:lvlJc w:val="right"/>
-      <w:pPr>
-        <w:ind w:left="4320" w:hanging="180"/>
-      </w:pPr>
-    </w:lvl>
-    <w:lvl w:ilvl="6" w:tplc="040C000F" w:tentative="1">
-      <w:start w:val="1"/>
-      <w:numFmt w:val="decimal"/>
-      <w:lvlText w:val="%7."/>
-      <w:lvlJc w:val="left"/>
-      <w:pPr>
-        <w:ind w:left="5040" w:hanging="360"/>
-      </w:pPr>
-    </w:lvl>
-    <w:lvl w:ilvl="7" w:tplc="040C0019" w:tentative="1">
-      <w:start w:val="1"/>
-      <w:numFmt w:val="lowerLetter"/>
-      <w:lvlText w:val="%8."/>
-      <w:lvlJc w:val="left"/>
-      <w:pPr>
-        <w:ind w:left="5760" w:hanging="360"/>
-      </w:pPr>
-    </w:lvl>
-    <w:lvl w:ilvl="8" w:tplc="040C001B" w:tentative="1">
-      <w:start w:val="1"/>
-      <w:numFmt w:val="lowerRoman"/>
-      <w:lvlText w:val="%9."/>
-      <w:lvlJc w:val="right"/>
-      <w:pPr>
-        <w:ind w:left="6480" w:hanging="180"/>
-      </w:pPr>
-    </w:lvl>
-  </w:abstractNum>
-  <w:abstractNum w:abstractNumId="8" w15:restartNumberingAfterBreak="0">
-    <w:nsid w:val="60D3496D"/>
-    <w:multiLevelType w:val="multilevel"/>
-    <w:tmpl w:val="F3F0CE60"/>
-    <w:lvl w:ilvl="0">
-      <w:start w:val="1"/>
-      <w:numFmt w:val="bullet"/>
-      <w:lvlText w:val=""/>
-      <w:lvlJc w:val="left"/>
-      <w:pPr>
-        <w:ind w:left="720" w:hanging="360"/>
-      </w:pPr>
-      <w:rPr>
-        <w:rFonts w:ascii="Symbol" w:hAnsi="Symbol" w:hint="default"/>
-      </w:rPr>
-    </w:lvl>
-    <w:lvl w:ilvl="1" w:tentative="1">
-      <w:start w:val="1"/>
-      <w:numFmt w:val="decimal"/>
-      <w:lvlText w:val="%2."/>
-      <w:lvlJc w:val="left"/>
-      <w:pPr>
-        <w:tabs>
-          <w:tab w:val="num" w:pos="1440"/>
-        </w:tabs>
-        <w:ind w:left="1440" w:hanging="360"/>
-      </w:pPr>
-    </w:lvl>
-    <w:lvl w:ilvl="2" w:tentative="1">
-      <w:start w:val="1"/>
-      <w:numFmt w:val="decimal"/>
-      <w:lvlText w:val="%3."/>
-      <w:lvlJc w:val="left"/>
-      <w:pPr>
-        <w:tabs>
-          <w:tab w:val="num" w:pos="2160"/>
-        </w:tabs>
-        <w:ind w:left="2160" w:hanging="360"/>
-      </w:pPr>
-    </w:lvl>
-    <w:lvl w:ilvl="3" w:tentative="1">
-      <w:start w:val="1"/>
-      <w:numFmt w:val="decimal"/>
-      <w:lvlText w:val="%4."/>
-      <w:lvlJc w:val="left"/>
-      <w:pPr>
-        <w:tabs>
-          <w:tab w:val="num" w:pos="2880"/>
-        </w:tabs>
-        <w:ind w:left="2880" w:hanging="360"/>
-      </w:pPr>
-    </w:lvl>
-    <w:lvl w:ilvl="4" w:tentative="1">
-      <w:start w:val="1"/>
-      <w:numFmt w:val="decimal"/>
-      <w:lvlText w:val="%5."/>
-      <w:lvlJc w:val="left"/>
-      <w:pPr>
-        <w:tabs>
-          <w:tab w:val="num" w:pos="3600"/>
-        </w:tabs>
-        <w:ind w:left="3600" w:hanging="360"/>
-      </w:pPr>
-    </w:lvl>
-    <w:lvl w:ilvl="5" w:tentative="1">
-      <w:start w:val="1"/>
-      <w:numFmt w:val="decimal"/>
-      <w:lvlText w:val="%6."/>
-      <w:lvlJc w:val="left"/>
-      <w:pPr>
-        <w:tabs>
-          <w:tab w:val="num" w:pos="4320"/>
-        </w:tabs>
-        <w:ind w:left="4320" w:hanging="360"/>
-      </w:pPr>
-    </w:lvl>
-    <w:lvl w:ilvl="6" w:tentative="1">
-      <w:start w:val="1"/>
-      <w:numFmt w:val="decimal"/>
-      <w:lvlText w:val="%7."/>
-      <w:lvlJc w:val="left"/>
-      <w:pPr>
-        <w:tabs>
-          <w:tab w:val="num" w:pos="5040"/>
-        </w:tabs>
-        <w:ind w:left="5040" w:hanging="360"/>
-      </w:pPr>
-    </w:lvl>
-    <w:lvl w:ilvl="7" w:tentative="1">
-      <w:start w:val="1"/>
-      <w:numFmt w:val="decimal"/>
-      <w:lvlText w:val="%8."/>
-      <w:lvlJc w:val="left"/>
-      <w:pPr>
-        <w:tabs>
-          <w:tab w:val="num" w:pos="5760"/>
-        </w:tabs>
-        <w:ind w:left="5760" w:hanging="360"/>
-      </w:pPr>
-    </w:lvl>
-    <w:lvl w:ilvl="8" w:tentative="1">
-      <w:start w:val="1"/>
-      <w:numFmt w:val="decimal"/>
-      <w:lvlText w:val="%9."/>
-      <w:lvlJc w:val="left"/>
-      <w:pPr>
-        <w:tabs>
-          <w:tab w:val="num" w:pos="6480"/>
-        </w:tabs>
-        <w:ind w:left="6480" w:hanging="360"/>
-      </w:pPr>
-    </w:lvl>
-  </w:abstractNum>
-  <w:abstractNum w:abstractNumId="9" w15:restartNumberingAfterBreak="0">
-    <w:nsid w:val="7BA365A1"/>
-    <w:multiLevelType w:val="multilevel"/>
-    <w:tmpl w:val="54C46F0A"/>
-    <w:lvl w:ilvl="0">
-      <w:numFmt w:val="bullet"/>
-      <w:lvlText w:val=""/>
-      <w:lvlJc w:val="left"/>
-      <w:pPr>
-        <w:tabs>
-          <w:tab w:val="num" w:pos="0"/>
-        </w:tabs>
-        <w:ind w:left="720" w:hanging="360"/>
-      </w:pPr>
-      <w:rPr>
-        <w:rFonts w:ascii="Symbol" w:eastAsiaTheme="minorHAnsi" w:hAnsi="Symbol" w:cstheme="minorBidi" w:hint="default"/>
+        <w:rFonts w:ascii="Symbol" w:hAnsi="Symbol" w:cs="Symbol" w:hint="default"/>
+        <w:rFonts w:cs="Open Sans"/>
       </w:rPr>
     </w:lvl>
     <w:lvl w:ilvl="1">
@@ -4564,13 +3614,11 @@
       <w:lvlText w:val="o"/>
       <w:lvlJc w:val="left"/>
       <w:pPr>
-        <w:tabs>
-          <w:tab w:val="num" w:pos="0"/>
-        </w:tabs>
         <w:ind w:left="1440" w:hanging="360"/>
       </w:pPr>
       <w:rPr>
         <w:rFonts w:ascii="Courier New" w:hAnsi="Courier New" w:cs="Courier New" w:hint="default"/>
+        <w:rFonts w:cs="Courier New"/>
       </w:rPr>
     </w:lvl>
     <w:lvl w:ilvl="2">
@@ -4579,9 +3627,6 @@
       <w:lvlText w:val=""/>
       <w:lvlJc w:val="left"/>
       <w:pPr>
-        <w:tabs>
-          <w:tab w:val="num" w:pos="0"/>
-        </w:tabs>
         <w:ind w:left="2160" w:hanging="360"/>
       </w:pPr>
       <w:rPr>
@@ -4594,9 +3639,6 @@
       <w:lvlText w:val=""/>
       <w:lvlJc w:val="left"/>
       <w:pPr>
-        <w:tabs>
-          <w:tab w:val="num" w:pos="0"/>
-        </w:tabs>
         <w:ind w:left="2880" w:hanging="360"/>
       </w:pPr>
       <w:rPr>
@@ -4609,13 +3651,11 @@
       <w:lvlText w:val="o"/>
       <w:lvlJc w:val="left"/>
       <w:pPr>
-        <w:tabs>
-          <w:tab w:val="num" w:pos="0"/>
-        </w:tabs>
         <w:ind w:left="3600" w:hanging="360"/>
       </w:pPr>
       <w:rPr>
         <w:rFonts w:ascii="Courier New" w:hAnsi="Courier New" w:cs="Courier New" w:hint="default"/>
+        <w:rFonts w:cs="Courier New"/>
       </w:rPr>
     </w:lvl>
     <w:lvl w:ilvl="5">
@@ -4624,9 +3664,6 @@
       <w:lvlText w:val=""/>
       <w:lvlJc w:val="left"/>
       <w:pPr>
-        <w:tabs>
-          <w:tab w:val="num" w:pos="0"/>
-        </w:tabs>
         <w:ind w:left="4320" w:hanging="360"/>
       </w:pPr>
       <w:rPr>
@@ -4639,9 +3676,6 @@
       <w:lvlText w:val=""/>
       <w:lvlJc w:val="left"/>
       <w:pPr>
-        <w:tabs>
-          <w:tab w:val="num" w:pos="0"/>
-        </w:tabs>
         <w:ind w:left="5040" w:hanging="360"/>
       </w:pPr>
       <w:rPr>
@@ -4654,13 +3688,11 @@
       <w:lvlText w:val="o"/>
       <w:lvlJc w:val="left"/>
       <w:pPr>
-        <w:tabs>
-          <w:tab w:val="num" w:pos="0"/>
-        </w:tabs>
         <w:ind w:left="5760" w:hanging="360"/>
       </w:pPr>
       <w:rPr>
         <w:rFonts w:ascii="Courier New" w:hAnsi="Courier New" w:cs="Courier New" w:hint="default"/>
+        <w:rFonts w:cs="Courier New"/>
       </w:rPr>
     </w:lvl>
     <w:lvl w:ilvl="8">
@@ -4669,9 +3701,6 @@
       <w:lvlText w:val=""/>
       <w:lvlJc w:val="left"/>
       <w:pPr>
-        <w:tabs>
-          <w:tab w:val="num" w:pos="0"/>
-        </w:tabs>
         <w:ind w:left="6480" w:hanging="360"/>
       </w:pPr>
       <w:rPr>
@@ -4679,183 +3708,133 @@
       </w:rPr>
     </w:lvl>
   </w:abstractNum>
-  <w:abstractNum w:abstractNumId="10" w15:restartNumberingAfterBreak="0">
-    <w:nsid w:val="7D556C51"/>
-    <w:multiLevelType w:val="hybridMultilevel"/>
-    <w:tmpl w:val="797AC9E4"/>
-    <w:lvl w:ilvl="0" w:tplc="040C0001">
+  <w:abstractNum w:abstractNumId="2">
+    <w:lvl w:ilvl="0">
       <w:start w:val="1"/>
-      <w:numFmt w:val="bullet"/>
-      <w:lvlText w:val=""/>
+      <w:numFmt w:val="none"/>
+      <w:suff w:val="nothing"/>
+      <w:lvlText w:val=""/>
       <w:lvlJc w:val="left"/>
       <w:pPr>
-        <w:ind w:left="720" w:hanging="360"/>
-      </w:pPr>
-      <w:rPr>
-        <w:rFonts w:ascii="Symbol" w:hAnsi="Symbol" w:hint="default"/>
-      </w:rPr>
+        <w:ind w:left="0" w:hanging="0"/>
+      </w:pPr>
     </w:lvl>
-    <w:lvl w:ilvl="1" w:tplc="040C0003" w:tentative="1">
+    <w:lvl w:ilvl="1">
       <w:start w:val="1"/>
-      <w:numFmt w:val="bullet"/>
-      <w:lvlText w:val="o"/>
+      <w:numFmt w:val="none"/>
+      <w:suff w:val="nothing"/>
+      <w:lvlText w:val=""/>
       <w:lvlJc w:val="left"/>
       <w:pPr>
-        <w:ind w:left="1440" w:hanging="360"/>
-      </w:pPr>
-      <w:rPr>
-        <w:rFonts w:ascii="Courier New" w:hAnsi="Courier New" w:cs="Courier New" w:hint="default"/>
-      </w:rPr>
+        <w:ind w:left="0" w:hanging="0"/>
+      </w:pPr>
     </w:lvl>
-    <w:lvl w:ilvl="2" w:tplc="040C0005" w:tentative="1">
+    <w:lvl w:ilvl="2">
       <w:start w:val="1"/>
-      <w:numFmt w:val="bullet"/>
-      <w:lvlText w:val=""/>
+      <w:numFmt w:val="none"/>
+      <w:suff w:val="nothing"/>
+      <w:lvlText w:val=""/>
       <w:lvlJc w:val="left"/>
       <w:pPr>
-        <w:ind w:left="2160" w:hanging="360"/>
-      </w:pPr>
-      <w:rPr>
-        <w:rFonts w:ascii="Wingdings" w:hAnsi="Wingdings" w:hint="default"/>
-      </w:rPr>
+        <w:ind w:left="0" w:hanging="0"/>
+      </w:pPr>
     </w:lvl>
-    <w:lvl w:ilvl="3" w:tplc="040C0001" w:tentative="1">
+    <w:lvl w:ilvl="3">
       <w:start w:val="1"/>
-      <w:numFmt w:val="bullet"/>
-      <w:lvlText w:val=""/>
+      <w:numFmt w:val="none"/>
+      <w:suff w:val="nothing"/>
+      <w:lvlText w:val=""/>
       <w:lvlJc w:val="left"/>
       <w:pPr>
-        <w:ind w:left="2880" w:hanging="360"/>
-      </w:pPr>
-      <w:rPr>
-        <w:rFonts w:ascii="Symbol" w:hAnsi="Symbol" w:hint="default"/>
-      </w:rPr>
+        <w:ind w:left="0" w:hanging="0"/>
+      </w:pPr>
     </w:lvl>
-    <w:lvl w:ilvl="4" w:tplc="040C0003" w:tentative="1">
+    <w:lvl w:ilvl="4">
       <w:start w:val="1"/>
-      <w:numFmt w:val="bullet"/>
-      <w:lvlText w:val="o"/>
+      <w:numFmt w:val="none"/>
+      <w:suff w:val="nothing"/>
+      <w:lvlText w:val=""/>
       <w:lvlJc w:val="left"/>
       <w:pPr>
-        <w:ind w:left="3600" w:hanging="360"/>
-      </w:pPr>
-      <w:rPr>
-        <w:rFonts w:ascii="Courier New" w:hAnsi="Courier New" w:cs="Courier New" w:hint="default"/>
-      </w:rPr>
+        <w:ind w:left="0" w:hanging="0"/>
+      </w:pPr>
     </w:lvl>
-    <w:lvl w:ilvl="5" w:tplc="040C0005" w:tentative="1">
+    <w:lvl w:ilvl="5">
       <w:start w:val="1"/>
-      <w:numFmt w:val="bullet"/>
-      <w:lvlText w:val=""/>
+      <w:numFmt w:val="none"/>
+      <w:suff w:val="nothing"/>
+      <w:lvlText w:val=""/>
       <w:lvlJc w:val="left"/>
       <w:pPr>
-        <w:ind w:left="4320" w:hanging="360"/>
-      </w:pPr>
-      <w:rPr>
-        <w:rFonts w:ascii="Wingdings" w:hAnsi="Wingdings" w:hint="default"/>
-      </w:rPr>
+        <w:ind w:left="0" w:hanging="0"/>
+      </w:pPr>
     </w:lvl>
-    <w:lvl w:ilvl="6" w:tplc="040C0001" w:tentative="1">
+    <w:lvl w:ilvl="6">
       <w:start w:val="1"/>
-      <w:numFmt w:val="bullet"/>
-      <w:lvlText w:val=""/>
+      <w:numFmt w:val="none"/>
+      <w:suff w:val="nothing"/>
+      <w:lvlText w:val=""/>
       <w:lvlJc w:val="left"/>
       <w:pPr>
-        <w:ind w:left="5040" w:hanging="360"/>
-      </w:pPr>
-      <w:rPr>
-        <w:rFonts w:ascii="Symbol" w:hAnsi="Symbol" w:hint="default"/>
-      </w:rPr>
+        <w:ind w:left="0" w:hanging="0"/>
+      </w:pPr>
     </w:lvl>
-    <w:lvl w:ilvl="7" w:tplc="040C0003" w:tentative="1">
+    <w:lvl w:ilvl="7">
       <w:start w:val="1"/>
-      <w:numFmt w:val="bullet"/>
-      <w:lvlText w:val="o"/>
+      <w:numFmt w:val="none"/>
+      <w:suff w:val="nothing"/>
+      <w:lvlText w:val=""/>
       <w:lvlJc w:val="left"/>
       <w:pPr>
-        <w:ind w:left="5760" w:hanging="360"/>
-      </w:pPr>
-      <w:rPr>
-        <w:rFonts w:ascii="Courier New" w:hAnsi="Courier New" w:cs="Courier New" w:hint="default"/>
-      </w:rPr>
+        <w:ind w:left="0" w:hanging="0"/>
+      </w:pPr>
     </w:lvl>
-    <w:lvl w:ilvl="8" w:tplc="040C0005" w:tentative="1">
+    <w:lvl w:ilvl="8">
       <w:start w:val="1"/>
-      <w:numFmt w:val="bullet"/>
-      <w:lvlText w:val=""/>
+      <w:numFmt w:val="none"/>
+      <w:suff w:val="nothing"/>
+      <w:lvlText w:val=""/>
       <w:lvlJc w:val="left"/>
       <w:pPr>
-        <w:ind w:left="6480" w:hanging="360"/>
-      </w:pPr>
-      <w:rPr>
-        <w:rFonts w:ascii="Wingdings" w:hAnsi="Wingdings" w:hint="default"/>
-      </w:rPr>
+        <w:ind w:left="0" w:hanging="0"/>
+      </w:pPr>
     </w:lvl>
   </w:abstractNum>
-  <w:num w:numId="1" w16cid:durableId="1438985908">
-    <w:abstractNumId w:val="6"/>
-  </w:num>
-  <w:num w:numId="2" w16cid:durableId="919212651">
-    <w:abstractNumId w:val="4"/>
-  </w:num>
-  <w:num w:numId="3" w16cid:durableId="657999980">
-    <w:abstractNumId w:val="7"/>
-  </w:num>
-  <w:num w:numId="4" w16cid:durableId="193612750">
-    <w:abstractNumId w:val="5"/>
-  </w:num>
-  <w:num w:numId="5" w16cid:durableId="1545210905">
+  <w:num w:numId="1">
     <w:abstractNumId w:val="1"/>
   </w:num>
-  <w:num w:numId="6" w16cid:durableId="1179465216">
-    <w:abstractNumId w:val="10"/>
-  </w:num>
-  <w:num w:numId="7" w16cid:durableId="1051883494">
-    <w:abstractNumId w:val="8"/>
-  </w:num>
-  <w:num w:numId="8" w16cid:durableId="1380057556">
-    <w:abstractNumId w:val="3"/>
-  </w:num>
-  <w:num w:numId="9" w16cid:durableId="1360937864">
-    <w:abstractNumId w:val="9"/>
-  </w:num>
-  <w:num w:numId="10" w16cid:durableId="598223492">
-    <w:abstractNumId w:val="0"/>
-  </w:num>
-  <w:num w:numId="11" w16cid:durableId="1517422894">
+  <w:num w:numId="2">
     <w:abstractNumId w:val="2"/>
   </w:num>
 </w:numbering>
 </file>
 
 <file path=word/styles.xml><?xml version="1.0" encoding="utf-8"?>
-<w:styles xmlns:mc="http://schemas.openxmlformats.org/markup-compatibility/2006" xmlns:r="http://schemas.openxmlformats.org/officeDocument/2006/relationships" xmlns:w="http://schemas.openxmlformats.org/wordprocessingml/2006/main" xmlns:w14="http://schemas.microsoft.com/office/word/2010/wordml" xmlns:w15="http://schemas.microsoft.com/office/word/2012/wordml" xmlns:w16cex="http://schemas.microsoft.com/office/word/2018/wordml/cex" xmlns:w16cid="http://schemas.microsoft.com/office/word/2016/wordml/cid" xmlns:w16="http://schemas.microsoft.com/office/word/2018/wordml" xmlns:w16sdtdh="http://schemas.microsoft.com/office/word/2020/wordml/sdtdatahash" xmlns:w16se="http://schemas.microsoft.com/office/word/2015/wordml/symex" mc:Ignorable="w14 w15 w16se w16cid w16 w16cex w16sdtdh">
+<w:styles xmlns:w="http://schemas.openxmlformats.org/wordprocessingml/2006/main" xmlns:w14="http://schemas.microsoft.com/office/word/2010/wordml" xmlns:mc="http://schemas.openxmlformats.org/markup-compatibility/2006" mc:Ignorable="w14">
   <w:docDefaults>
     <w:rPrDefault>
       <w:rPr>
-        <w:rFonts w:asciiTheme="minorHAnsi" w:eastAsiaTheme="minorHAnsi" w:hAnsiTheme="minorHAnsi" w:cstheme="minorBidi"/>
+        <w:rFonts w:ascii="Calibri" w:hAnsi="Calibri" w:eastAsia="Calibri" w:cs="" w:asciiTheme="minorHAnsi" w:cstheme="minorBidi" w:eastAsiaTheme="minorHAnsi" w:hAnsiTheme="minorHAnsi"/>
         <w:sz w:val="22"/>
         <w:szCs w:val="22"/>
         <w:lang w:val="fr-FR" w:eastAsia="en-US" w:bidi="ar-SA"/>
       </w:rPr>
     </w:rPrDefault>
     <w:pPrDefault>
-      <w:pPr>
-        <w:spacing w:after="160" w:line="259" w:lineRule="auto"/>
-      </w:pPr>
+      <w:pPr/>
     </w:pPrDefault>
   </w:docDefaults>
   <w:latentStyles w:defLockedState="0" w:defUIPriority="99" w:defSemiHidden="0" w:defUnhideWhenUsed="0" w:defQFormat="0" w:count="376">
     <w:lsdException w:name="Normal" w:uiPriority="0" w:qFormat="1"/>
     <w:lsdException w:name="heading 1" w:uiPriority="9" w:qFormat="1"/>
-    <w:lsdException w:name="heading 2" w:semiHidden="1" w:uiPriority="9" w:unhideWhenUsed="1" w:qFormat="1"/>
-    <w:lsdException w:name="heading 3" w:semiHidden="1" w:uiPriority="9" w:unhideWhenUsed="1" w:qFormat="1"/>
-    <w:lsdException w:name="heading 4" w:semiHidden="1" w:uiPriority="9" w:unhideWhenUsed="1" w:qFormat="1"/>
-    <w:lsdException w:name="heading 5" w:semiHidden="1" w:uiPriority="9" w:unhideWhenUsed="1" w:qFormat="1"/>
-    <w:lsdException w:name="heading 6" w:semiHidden="1" w:uiPriority="9" w:unhideWhenUsed="1" w:qFormat="1"/>
-    <w:lsdException w:name="heading 7" w:semiHidden="1" w:uiPriority="9" w:unhideWhenUsed="1" w:qFormat="1"/>
-    <w:lsdException w:name="heading 8" w:semiHidden="1" w:uiPriority="9" w:unhideWhenUsed="1" w:qFormat="1"/>
-    <w:lsdException w:name="heading 9" w:semiHidden="1" w:uiPriority="9" w:unhideWhenUsed="1" w:qFormat="1"/>
+    <w:lsdException w:name="heading 2" w:uiPriority="9" w:semiHidden="1" w:unhideWhenUsed="1" w:qFormat="1"/>
+    <w:lsdException w:name="heading 3" w:uiPriority="9" w:semiHidden="1" w:unhideWhenUsed="1" w:qFormat="1"/>
+    <w:lsdException w:name="heading 4" w:uiPriority="9" w:semiHidden="1" w:unhideWhenUsed="1" w:qFormat="1"/>
+    <w:lsdException w:name="heading 5" w:uiPriority="9" w:semiHidden="1" w:unhideWhenUsed="1" w:qFormat="1"/>
+    <w:lsdException w:name="heading 6" w:uiPriority="9" w:semiHidden="1" w:unhideWhenUsed="1" w:qFormat="1"/>
+    <w:lsdException w:name="heading 7" w:uiPriority="9" w:semiHidden="1" w:unhideWhenUsed="1" w:qFormat="1"/>
+    <w:lsdException w:name="heading 8" w:uiPriority="9" w:semiHidden="1" w:unhideWhenUsed="1" w:qFormat="1"/>
+    <w:lsdException w:name="heading 9" w:uiPriority="9" w:semiHidden="1" w:unhideWhenUsed="1" w:qFormat="1"/>
     <w:lsdException w:name="index 1" w:semiHidden="1" w:unhideWhenUsed="1"/>
     <w:lsdException w:name="index 2" w:semiHidden="1" w:unhideWhenUsed="1"/>
     <w:lsdException w:name="index 3" w:semiHidden="1" w:unhideWhenUsed="1"/>
@@ -4865,22 +3844,22 @@
     <w:lsdException w:name="index 7" w:semiHidden="1" w:unhideWhenUsed="1"/>
     <w:lsdException w:name="index 8" w:semiHidden="1" w:unhideWhenUsed="1"/>
     <w:lsdException w:name="index 9" w:semiHidden="1" w:unhideWhenUsed="1"/>
-    <w:lsdException w:name="toc 1" w:semiHidden="1" w:uiPriority="39" w:unhideWhenUsed="1"/>
-    <w:lsdException w:name="toc 2" w:semiHidden="1" w:uiPriority="39" w:unhideWhenUsed="1"/>
-    <w:lsdException w:name="toc 3" w:semiHidden="1" w:uiPriority="39" w:unhideWhenUsed="1"/>
-    <w:lsdException w:name="toc 4" w:semiHidden="1" w:uiPriority="39" w:unhideWhenUsed="1"/>
-    <w:lsdException w:name="toc 5" w:semiHidden="1" w:uiPriority="39" w:unhideWhenUsed="1"/>
-    <w:lsdException w:name="toc 6" w:semiHidden="1" w:uiPriority="39" w:unhideWhenUsed="1"/>
-    <w:lsdException w:name="toc 7" w:semiHidden="1" w:uiPriority="39" w:unhideWhenUsed="1"/>
-    <w:lsdException w:name="toc 8" w:semiHidden="1" w:uiPriority="39" w:unhideWhenUsed="1"/>
-    <w:lsdException w:name="toc 9" w:semiHidden="1" w:uiPriority="39" w:unhideWhenUsed="1"/>
+    <w:lsdException w:name="toc 1" w:uiPriority="39" w:semiHidden="1" w:unhideWhenUsed="1"/>
+    <w:lsdException w:name="toc 2" w:uiPriority="39" w:semiHidden="1" w:unhideWhenUsed="1"/>
+    <w:lsdException w:name="toc 3" w:uiPriority="39" w:semiHidden="1" w:unhideWhenUsed="1"/>
+    <w:lsdException w:name="toc 4" w:uiPriority="39" w:semiHidden="1" w:unhideWhenUsed="1"/>
+    <w:lsdException w:name="toc 5" w:uiPriority="39" w:semiHidden="1" w:unhideWhenUsed="1"/>
+    <w:lsdException w:name="toc 6" w:uiPriority="39" w:semiHidden="1" w:unhideWhenUsed="1"/>
+    <w:lsdException w:name="toc 7" w:uiPriority="39" w:semiHidden="1" w:unhideWhenUsed="1"/>
+    <w:lsdException w:name="toc 8" w:uiPriority="39" w:semiHidden="1" w:unhideWhenUsed="1"/>
+    <w:lsdException w:name="toc 9" w:uiPriority="39" w:semiHidden="1" w:unhideWhenUsed="1"/>
     <w:lsdException w:name="Normal Indent" w:semiHidden="1" w:unhideWhenUsed="1"/>
     <w:lsdException w:name="footnote text" w:semiHidden="1" w:unhideWhenUsed="1"/>
     <w:lsdException w:name="annotation text" w:semiHidden="1" w:unhideWhenUsed="1"/>
     <w:lsdException w:name="header" w:semiHidden="1" w:unhideWhenUsed="1"/>
     <w:lsdException w:name="footer" w:semiHidden="1" w:unhideWhenUsed="1"/>
     <w:lsdException w:name="index heading" w:semiHidden="1" w:unhideWhenUsed="1"/>
-    <w:lsdException w:name="caption" w:semiHidden="1" w:uiPriority="35" w:unhideWhenUsed="1" w:qFormat="1"/>
+    <w:lsdException w:name="caption" w:uiPriority="35" w:semiHidden="1" w:unhideWhenUsed="1" w:qFormat="1"/>
     <w:lsdException w:name="table of figures" w:semiHidden="1" w:unhideWhenUsed="1"/>
     <w:lsdException w:name="envelope address" w:semiHidden="1" w:unhideWhenUsed="1"/>
     <w:lsdException w:name="envelope return" w:semiHidden="1" w:unhideWhenUsed="1"/>
@@ -4911,7 +3890,7 @@
     <w:lsdException w:name="Title" w:uiPriority="10" w:qFormat="1"/>
     <w:lsdException w:name="Closing" w:semiHidden="1" w:unhideWhenUsed="1"/>
     <w:lsdException w:name="Signature" w:semiHidden="1" w:unhideWhenUsed="1"/>
-    <w:lsdException w:name="Default Paragraph Font" w:semiHidden="1" w:uiPriority="1" w:unhideWhenUsed="1"/>
+    <w:lsdException w:name="Default Paragraph Font" w:uiPriority="1" w:semiHidden="1" w:unhideWhenUsed="1"/>
     <w:lsdException w:name="Body Text" w:semiHidden="1" w:unhideWhenUsed="1"/>
     <w:lsdException w:name="Body Text Indent" w:semiHidden="1" w:unhideWhenUsed="1"/>
     <w:lsdException w:name="List Continue" w:semiHidden="1" w:unhideWhenUsed="1"/>
@@ -5111,8 +4090,8 @@
     <w:lsdException w:name="Subtle Reference" w:uiPriority="31" w:qFormat="1"/>
     <w:lsdException w:name="Intense Reference" w:uiPriority="32" w:qFormat="1"/>
     <w:lsdException w:name="Book Title" w:uiPriority="33" w:qFormat="1"/>
-    <w:lsdException w:name="Bibliography" w:semiHidden="1" w:uiPriority="37" w:unhideWhenUsed="1"/>
-    <w:lsdException w:name="TOC Heading" w:semiHidden="1" w:uiPriority="39" w:unhideWhenUsed="1" w:qFormat="1"/>
+    <w:lsdException w:name="Bibliography" w:uiPriority="37" w:semiHidden="1" w:unhideWhenUsed="1"/>
+    <w:lsdException w:name="TOC Heading" w:uiPriority="39" w:semiHidden="1" w:unhideWhenUsed="1" w:qFormat="1"/>
     <w:lsdException w:name="Plain Table 1" w:uiPriority="41"/>
     <w:lsdException w:name="Plain Table 2" w:uiPriority="42"/>
     <w:lsdException w:name="Plain Table 3" w:uiPriority="43"/>
@@ -5223,85 +4202,631 @@
     <w:lsdException w:name="Unresolved Mention" w:semiHidden="1" w:unhideWhenUsed="1"/>
     <w:lsdException w:name="Smart Link" w:semiHidden="1" w:unhideWhenUsed="1"/>
   </w:latentStyles>
-  <w:style w:type="paragraph" w:default="1" w:styleId="Normal">
+  <w:style w:type="paragraph" w:styleId="Normal" w:default="1">
     <w:name w:val="Normal"/>
     <w:qFormat/>
-    <w:rsid w:val="00EF0BE6"/>
-    <w:rPr>
-      <w:rFonts w:ascii="Open Sans" w:hAnsi="Open Sans"/>
-      <w:lang w:val="en-GB"/>
+    <w:rsid w:val="00ef0be6"/>
+    <w:pPr>
+      <w:widowControl/>
+      <w:bidi w:val="0"/>
+      <w:spacing w:lineRule="auto" w:line="259" w:before="0" w:after="160"/>
+      <w:jc w:val="left"/>
+    </w:pPr>
+    <w:rPr>
+      <w:rFonts w:ascii="Open Sans" w:hAnsi="Open Sans" w:eastAsia="Calibri" w:cs="" w:cstheme="minorBidi" w:eastAsiaTheme="minorHAnsi"/>
+      <w:color w:val="auto"/>
+      <w:kern w:val="0"/>
+      <w:sz w:val="22"/>
+      <w:szCs w:val="22"/>
+      <w:lang w:val="en-GB" w:eastAsia="en-US" w:bidi="ar-SA"/>
     </w:rPr>
   </w:style>
   <w:style w:type="paragraph" w:styleId="Titre1">
-    <w:name w:val="heading 1"/>
+    <w:name w:val="Heading 1"/>
     <w:basedOn w:val="Normal"/>
     <w:next w:val="Normal"/>
     <w:link w:val="Titre1Car"/>
     <w:uiPriority w:val="9"/>
     <w:qFormat/>
-    <w:rsid w:val="00022B4B"/>
+    <w:rsid w:val="00022b4b"/>
     <w:pPr>
-      <w:keepNext/>
+      <w:keepNext w:val="true"/>
       <w:keepLines/>
       <w:spacing w:before="240" w:after="0"/>
       <w:outlineLvl w:val="0"/>
     </w:pPr>
     <w:rPr>
-      <w:rFonts w:eastAsiaTheme="majorEastAsia" w:cstheme="majorBidi"/>
-      <w:color w:val="2F5496" w:themeColor="accent1" w:themeShade="BF"/>
+      <w:rFonts w:eastAsia="" w:cs="" w:cstheme="majorBidi" w:eastAsiaTheme="majorEastAsia"/>
+      <w:color w:val="2F5496" w:themeColor="accent1" w:themeShade="bf"/>
       <w:sz w:val="32"/>
       <w:szCs w:val="32"/>
     </w:rPr>
   </w:style>
   <w:style w:type="paragraph" w:styleId="Titre2">
-    <w:name w:val="heading 2"/>
+    <w:name w:val="Heading 2"/>
     <w:basedOn w:val="Normal"/>
     <w:next w:val="Normal"/>
     <w:link w:val="Titre2Car"/>
     <w:uiPriority w:val="9"/>
     <w:unhideWhenUsed/>
     <w:qFormat/>
-    <w:rsid w:val="00312B0C"/>
+    <w:rsid w:val="00312b0c"/>
     <w:pPr>
-      <w:keepNext/>
+      <w:keepNext w:val="true"/>
       <w:keepLines/>
       <w:spacing w:before="40" w:after="0"/>
       <w:outlineLvl w:val="1"/>
     </w:pPr>
     <w:rPr>
-      <w:rFonts w:eastAsiaTheme="majorEastAsia" w:cstheme="majorBidi"/>
+      <w:rFonts w:eastAsia="" w:cs="" w:cstheme="majorBidi" w:eastAsiaTheme="majorEastAsia"/>
       <w:color w:val="5B9BD5" w:themeColor="accent5"/>
       <w:sz w:val="28"/>
       <w:szCs w:val="26"/>
     </w:rPr>
   </w:style>
   <w:style w:type="paragraph" w:styleId="Titre3">
-    <w:name w:val="heading 3"/>
+    <w:name w:val="Heading 3"/>
     <w:basedOn w:val="Normal"/>
     <w:next w:val="Normal"/>
     <w:link w:val="Titre3Car"/>
     <w:uiPriority w:val="9"/>
     <w:unhideWhenUsed/>
     <w:qFormat/>
-    <w:rsid w:val="00312B0C"/>
+    <w:rsid w:val="00312b0c"/>
     <w:pPr>
-      <w:keepNext/>
+      <w:keepNext w:val="true"/>
       <w:keepLines/>
       <w:spacing w:before="40" w:after="0"/>
       <w:outlineLvl w:val="2"/>
     </w:pPr>
     <w:rPr>
-      <w:rFonts w:eastAsiaTheme="majorEastAsia" w:cstheme="majorBidi"/>
+      <w:rFonts w:eastAsia="" w:cs="" w:cstheme="majorBidi" w:eastAsiaTheme="majorEastAsia"/>
       <w:color w:val="5B9BD5" w:themeColor="accent5"/>
       <w:sz w:val="24"/>
       <w:szCs w:val="24"/>
     </w:rPr>
   </w:style>
-  <w:style w:type="character" w:default="1" w:styleId="Policepardfaut">
+  <w:style w:type="character" w:styleId="DefaultParagraphFont" w:default="1">
     <w:name w:val="Default Paragraph Font"/>
     <w:uiPriority w:val="1"/>
     <w:semiHidden/>
     <w:unhideWhenUsed/>
+    <w:qFormat/>
+    <w:rPr/>
+  </w:style>
+  <w:style w:type="character" w:styleId="ConsoleCar" w:customStyle="1">
+    <w:name w:val="console Car"/>
+    <w:basedOn w:val="DefaultParagraphFont"/>
+    <w:link w:val="console"/>
+    <w:qFormat/>
+    <w:rsid w:val="00b3026b"/>
+    <w:rPr>
+      <w:rFonts w:ascii="Consolas" w:hAnsi="Consolas" w:eastAsia="SimSun"/>
+      <w:sz w:val="20"/>
+      <w:shd w:fill="E7E6E6" w:val="clear"/>
+    </w:rPr>
+  </w:style>
+  <w:style w:type="character" w:styleId="TitreCar" w:customStyle="1">
+    <w:name w:val="Titre Car"/>
+    <w:basedOn w:val="DefaultParagraphFont"/>
+    <w:link w:val="Titre"/>
+    <w:uiPriority w:val="10"/>
+    <w:qFormat/>
+    <w:rsid w:val="00e53cfa"/>
+    <w:rPr>
+      <w:rFonts w:ascii="Calibri Light" w:hAnsi="Calibri Light" w:eastAsia="" w:cs="" w:asciiTheme="majorHAnsi" w:cstheme="majorBidi" w:eastAsiaTheme="majorEastAsia" w:hAnsiTheme="majorHAnsi"/>
+      <w:spacing w:val="-10"/>
+      <w:kern w:val="2"/>
+      <w:sz w:val="56"/>
+      <w:szCs w:val="56"/>
+      <w:lang w:val="en-GB"/>
+    </w:rPr>
+  </w:style>
+  <w:style w:type="character" w:styleId="Titre1Car" w:customStyle="1">
+    <w:name w:val="Titre 1 Car"/>
+    <w:basedOn w:val="DefaultParagraphFont"/>
+    <w:link w:val="Titre1"/>
+    <w:uiPriority w:val="9"/>
+    <w:qFormat/>
+    <w:rsid w:val="00022b4b"/>
+    <w:rPr>
+      <w:rFonts w:ascii="Open Sans" w:hAnsi="Open Sans" w:eastAsia="" w:cs="" w:cstheme="majorBidi" w:eastAsiaTheme="majorEastAsia"/>
+      <w:color w:val="2F5496" w:themeColor="accent1" w:themeShade="bf"/>
+      <w:sz w:val="32"/>
+      <w:szCs w:val="32"/>
+      <w:lang w:val="en-GB"/>
+    </w:rPr>
+  </w:style>
+  <w:style w:type="character" w:styleId="Titre2Car" w:customStyle="1">
+    <w:name w:val="Titre 2 Car"/>
+    <w:basedOn w:val="DefaultParagraphFont"/>
+    <w:link w:val="Titre2"/>
+    <w:uiPriority w:val="9"/>
+    <w:qFormat/>
+    <w:rsid w:val="00312b0c"/>
+    <w:rPr>
+      <w:rFonts w:ascii="Open Sans" w:hAnsi="Open Sans" w:eastAsia="" w:cs="" w:cstheme="majorBidi" w:eastAsiaTheme="majorEastAsia"/>
+      <w:color w:val="5B9BD5" w:themeColor="accent5"/>
+      <w:sz w:val="28"/>
+      <w:szCs w:val="26"/>
+      <w:lang w:val="en-GB"/>
+    </w:rPr>
+  </w:style>
+  <w:style w:type="character" w:styleId="Titre3Car" w:customStyle="1">
+    <w:name w:val="Titre 3 Car"/>
+    <w:basedOn w:val="DefaultParagraphFont"/>
+    <w:link w:val="Titre3"/>
+    <w:uiPriority w:val="9"/>
+    <w:qFormat/>
+    <w:rsid w:val="00312b0c"/>
+    <w:rPr>
+      <w:rFonts w:ascii="Open Sans" w:hAnsi="Open Sans" w:eastAsia="" w:cs="" w:cstheme="majorBidi" w:eastAsiaTheme="majorEastAsia"/>
+      <w:color w:val="5B9BD5" w:themeColor="accent5"/>
+      <w:sz w:val="24"/>
+      <w:szCs w:val="24"/>
+      <w:lang w:val="en-GB"/>
+    </w:rPr>
+  </w:style>
+  <w:style w:type="character" w:styleId="CodeCar" w:customStyle="1">
+    <w:name w:val="code Car"/>
+    <w:basedOn w:val="DefaultParagraphFont"/>
+    <w:link w:val="code"/>
+    <w:qFormat/>
+    <w:rsid w:val="00753d2d"/>
+    <w:rPr>
+      <w:rFonts w:ascii="Courier New" w:hAnsi="Courier New" w:eastAsia="SimSun" w:cs="Courier New"/>
+      <w:color w:val="000000"/>
+      <w:sz w:val="20"/>
+      <w:szCs w:val="20"/>
+      <w:shd w:fill="FFFFFF" w:val="clear"/>
+      <w:lang w:val="en-US"/>
+    </w:rPr>
+  </w:style>
+  <w:style w:type="character" w:styleId="LienInternet">
+    <w:name w:val="Lien Internet"/>
+    <w:basedOn w:val="DefaultParagraphFont"/>
+    <w:uiPriority w:val="99"/>
+    <w:unhideWhenUsed/>
+    <w:rsid w:val="00541b4f"/>
+    <w:rPr>
+      <w:color w:val="0563C1" w:themeColor="hyperlink"/>
+      <w:u w:val="single"/>
+    </w:rPr>
+  </w:style>
+  <w:style w:type="character" w:styleId="UnresolvedMention">
+    <w:name w:val="Unresolved Mention"/>
+    <w:basedOn w:val="DefaultParagraphFont"/>
+    <w:uiPriority w:val="99"/>
+    <w:semiHidden/>
+    <w:unhideWhenUsed/>
+    <w:qFormat/>
+    <w:rsid w:val="00541b4f"/>
+    <w:rPr>
+      <w:color w:val="605E5C"/>
+      <w:shd w:fill="E1DFDD" w:val="clear"/>
+    </w:rPr>
+  </w:style>
+  <w:style w:type="character" w:styleId="FollowedHyperlink">
+    <w:name w:val="FollowedHyperlink"/>
+    <w:basedOn w:val="DefaultParagraphFont"/>
+    <w:uiPriority w:val="99"/>
+    <w:semiHidden/>
+    <w:unhideWhenUsed/>
+    <w:qFormat/>
+    <w:rsid w:val="00541b4f"/>
+    <w:rPr>
+      <w:color w:val="954F72" w:themeColor="followedHyperlink"/>
+      <w:u w:val="single"/>
+    </w:rPr>
+  </w:style>
+  <w:style w:type="character" w:styleId="ListLabel1">
+    <w:name w:val="ListLabel 1"/>
+    <w:qFormat/>
+    <w:rPr>
+      <w:rFonts w:eastAsia="Calibri" w:cs=""/>
+    </w:rPr>
+  </w:style>
+  <w:style w:type="character" w:styleId="ListLabel2">
+    <w:name w:val="ListLabel 2"/>
+    <w:qFormat/>
+    <w:rPr>
+      <w:rFonts w:cs="Courier New"/>
+    </w:rPr>
+  </w:style>
+  <w:style w:type="character" w:styleId="ListLabel3">
+    <w:name w:val="ListLabel 3"/>
+    <w:qFormat/>
+    <w:rPr>
+      <w:rFonts w:cs="Courier New"/>
+    </w:rPr>
+  </w:style>
+  <w:style w:type="character" w:styleId="ListLabel4">
+    <w:name w:val="ListLabel 4"/>
+    <w:qFormat/>
+    <w:rPr>
+      <w:rFonts w:cs="Courier New"/>
+    </w:rPr>
+  </w:style>
+  <w:style w:type="character" w:styleId="ListLabel5">
+    <w:name w:val="ListLabel 5"/>
+    <w:qFormat/>
+    <w:rPr>
+      <w:rFonts w:eastAsia="Calibri" w:cs=""/>
+    </w:rPr>
+  </w:style>
+  <w:style w:type="character" w:styleId="ListLabel6">
+    <w:name w:val="ListLabel 6"/>
+    <w:qFormat/>
+    <w:rPr>
+      <w:rFonts w:cs="Courier New"/>
+    </w:rPr>
+  </w:style>
+  <w:style w:type="character" w:styleId="ListLabel7">
+    <w:name w:val="ListLabel 7"/>
+    <w:qFormat/>
+    <w:rPr>
+      <w:rFonts w:cs="Courier New"/>
+    </w:rPr>
+  </w:style>
+  <w:style w:type="character" w:styleId="ListLabel8">
+    <w:name w:val="ListLabel 8"/>
+    <w:qFormat/>
+    <w:rPr>
+      <w:rFonts w:cs="Courier New"/>
+    </w:rPr>
+  </w:style>
+  <w:style w:type="character" w:styleId="ListLabel9">
+    <w:name w:val="ListLabel 9"/>
+    <w:qFormat/>
+    <w:rPr>
+      <w:rFonts w:cs="Courier New"/>
+    </w:rPr>
+  </w:style>
+  <w:style w:type="character" w:styleId="ListLabel10">
+    <w:name w:val="ListLabel 10"/>
+    <w:qFormat/>
+    <w:rPr>
+      <w:rFonts w:cs="Courier New"/>
+    </w:rPr>
+  </w:style>
+  <w:style w:type="character" w:styleId="ListLabel11">
+    <w:name w:val="ListLabel 11"/>
+    <w:qFormat/>
+    <w:rPr>
+      <w:rFonts w:cs="Courier New"/>
+    </w:rPr>
+  </w:style>
+  <w:style w:type="character" w:styleId="ListLabel12">
+    <w:name w:val="ListLabel 12"/>
+    <w:qFormat/>
+    <w:rPr>
+      <w:rFonts w:cs="Courier New"/>
+    </w:rPr>
+  </w:style>
+  <w:style w:type="character" w:styleId="ListLabel13">
+    <w:name w:val="ListLabel 13"/>
+    <w:qFormat/>
+    <w:rPr>
+      <w:rFonts w:cs="Courier New"/>
+    </w:rPr>
+  </w:style>
+  <w:style w:type="character" w:styleId="ListLabel14">
+    <w:name w:val="ListLabel 14"/>
+    <w:qFormat/>
+    <w:rPr>
+      <w:rFonts w:cs="Courier New"/>
+    </w:rPr>
+  </w:style>
+  <w:style w:type="character" w:styleId="ListLabel15">
+    <w:name w:val="ListLabel 15"/>
+    <w:qFormat/>
+    <w:rPr>
+      <w:rFonts w:cs="Courier New"/>
+    </w:rPr>
+  </w:style>
+  <w:style w:type="character" w:styleId="ListLabel16">
+    <w:name w:val="ListLabel 16"/>
+    <w:qFormat/>
+    <w:rPr>
+      <w:rFonts w:cs="Courier New"/>
+    </w:rPr>
+  </w:style>
+  <w:style w:type="character" w:styleId="ListLabel17">
+    <w:name w:val="ListLabel 17"/>
+    <w:qFormat/>
+    <w:rPr>
+      <w:rFonts w:cs="Courier New"/>
+    </w:rPr>
+  </w:style>
+  <w:style w:type="character" w:styleId="ListLabel18">
+    <w:name w:val="ListLabel 18"/>
+    <w:qFormat/>
+    <w:rPr>
+      <w:rFonts w:eastAsia="Calibri" w:cs=""/>
+    </w:rPr>
+  </w:style>
+  <w:style w:type="character" w:styleId="ListLabel19">
+    <w:name w:val="ListLabel 19"/>
+    <w:qFormat/>
+    <w:rPr>
+      <w:rFonts w:cs="Courier New"/>
+    </w:rPr>
+  </w:style>
+  <w:style w:type="character" w:styleId="ListLabel20">
+    <w:name w:val="ListLabel 20"/>
+    <w:qFormat/>
+    <w:rPr>
+      <w:rFonts w:cs="Wingdings"/>
+    </w:rPr>
+  </w:style>
+  <w:style w:type="character" w:styleId="ListLabel21">
+    <w:name w:val="ListLabel 21"/>
+    <w:qFormat/>
+    <w:rPr>
+      <w:rFonts w:cs="Symbol"/>
+    </w:rPr>
+  </w:style>
+  <w:style w:type="character" w:styleId="ListLabel22">
+    <w:name w:val="ListLabel 22"/>
+    <w:qFormat/>
+    <w:rPr>
+      <w:rFonts w:cs="Courier New"/>
+    </w:rPr>
+  </w:style>
+  <w:style w:type="character" w:styleId="ListLabel23">
+    <w:name w:val="ListLabel 23"/>
+    <w:qFormat/>
+    <w:rPr>
+      <w:rFonts w:cs="Wingdings"/>
+    </w:rPr>
+  </w:style>
+  <w:style w:type="character" w:styleId="ListLabel24">
+    <w:name w:val="ListLabel 24"/>
+    <w:qFormat/>
+    <w:rPr>
+      <w:rFonts w:cs="Symbol"/>
+    </w:rPr>
+  </w:style>
+  <w:style w:type="character" w:styleId="ListLabel25">
+    <w:name w:val="ListLabel 25"/>
+    <w:qFormat/>
+    <w:rPr>
+      <w:rFonts w:cs="Courier New"/>
+    </w:rPr>
+  </w:style>
+  <w:style w:type="character" w:styleId="ListLabel26">
+    <w:name w:val="ListLabel 26"/>
+    <w:qFormat/>
+    <w:rPr>
+      <w:rFonts w:cs="Wingdings"/>
+    </w:rPr>
+  </w:style>
+  <w:style w:type="character" w:styleId="ListLabel27">
+    <w:name w:val="ListLabel 27"/>
+    <w:qFormat/>
+    <w:rPr>
+      <w:rFonts w:eastAsia="Calibri" w:cs="Open Sans"/>
+    </w:rPr>
+  </w:style>
+  <w:style w:type="character" w:styleId="ListLabel28">
+    <w:name w:val="ListLabel 28"/>
+    <w:qFormat/>
+    <w:rPr>
+      <w:rFonts w:cs="Courier New"/>
+    </w:rPr>
+  </w:style>
+  <w:style w:type="character" w:styleId="ListLabel29">
+    <w:name w:val="ListLabel 29"/>
+    <w:qFormat/>
+    <w:rPr>
+      <w:rFonts w:cs="Courier New"/>
+    </w:rPr>
+  </w:style>
+  <w:style w:type="character" w:styleId="ListLabel30">
+    <w:name w:val="ListLabel 30"/>
+    <w:qFormat/>
+    <w:rPr>
+      <w:rFonts w:cs="Courier New"/>
+    </w:rPr>
+  </w:style>
+  <w:style w:type="character" w:styleId="ListLabel31">
+    <w:name w:val="ListLabel 31"/>
+    <w:qFormat/>
+    <w:rPr>
+      <w:rFonts w:eastAsia="Calibri" w:cs="Open Sans"/>
+    </w:rPr>
+  </w:style>
+  <w:style w:type="character" w:styleId="ListLabel32">
+    <w:name w:val="ListLabel 32"/>
+    <w:qFormat/>
+    <w:rPr>
+      <w:rFonts w:cs="Courier New"/>
+    </w:rPr>
+  </w:style>
+  <w:style w:type="character" w:styleId="ListLabel33">
+    <w:name w:val="ListLabel 33"/>
+    <w:qFormat/>
+    <w:rPr>
+      <w:rFonts w:cs="Courier New"/>
+    </w:rPr>
+  </w:style>
+  <w:style w:type="character" w:styleId="ListLabel34">
+    <w:name w:val="ListLabel 34"/>
+    <w:qFormat/>
+    <w:rPr>
+      <w:rFonts w:cs="Courier New"/>
+    </w:rPr>
+  </w:style>
+  <w:style w:type="character" w:styleId="ListLabel35">
+    <w:name w:val="ListLabel 35"/>
+    <w:qFormat/>
+    <w:rPr>
+      <w:lang w:val="fr-FR"/>
+    </w:rPr>
+  </w:style>
+  <w:style w:type="character" w:styleId="ListLabel36">
+    <w:name w:val="ListLabel 36"/>
+    <w:qFormat/>
+    <w:rPr>
+      <w:lang w:val="en-GB"/>
+    </w:rPr>
+  </w:style>
+  <w:style w:type="paragraph" w:styleId="Titre">
+    <w:name w:val="Titre"/>
+    <w:basedOn w:val="Normal"/>
+    <w:next w:val="Corpsdetexte"/>
+    <w:qFormat/>
+    <w:pPr>
+      <w:keepNext w:val="true"/>
+      <w:spacing w:before="240" w:after="120"/>
+    </w:pPr>
+    <w:rPr>
+      <w:rFonts w:ascii="Liberation Sans" w:hAnsi="Liberation Sans" w:eastAsia="Microsoft YaHei" w:cs="Arial"/>
+      <w:sz w:val="28"/>
+      <w:szCs w:val="28"/>
+    </w:rPr>
+  </w:style>
+  <w:style w:type="paragraph" w:styleId="Corpsdetexte">
+    <w:name w:val="Body Text"/>
+    <w:basedOn w:val="Normal"/>
+    <w:pPr>
+      <w:spacing w:lineRule="auto" w:line="276" w:before="0" w:after="140"/>
+    </w:pPr>
+    <w:rPr/>
+  </w:style>
+  <w:style w:type="paragraph" w:styleId="Liste">
+    <w:name w:val="List"/>
+    <w:basedOn w:val="Corpsdetexte"/>
+    <w:pPr/>
+    <w:rPr>
+      <w:rFonts w:cs="Arial"/>
+    </w:rPr>
+  </w:style>
+  <w:style w:type="paragraph" w:styleId="Lgende">
+    <w:name w:val="Caption"/>
+    <w:basedOn w:val="Normal"/>
+    <w:qFormat/>
+    <w:pPr>
+      <w:suppressLineNumbers/>
+      <w:spacing w:before="120" w:after="120"/>
+    </w:pPr>
+    <w:rPr>
+      <w:rFonts w:cs="Arial"/>
+      <w:i/>
+      <w:iCs/>
+      <w:sz w:val="24"/>
+      <w:szCs w:val="24"/>
+    </w:rPr>
+  </w:style>
+  <w:style w:type="paragraph" w:styleId="Index">
+    <w:name w:val="Index"/>
+    <w:basedOn w:val="Normal"/>
+    <w:qFormat/>
+    <w:pPr>
+      <w:suppressLineNumbers/>
+    </w:pPr>
+    <w:rPr>
+      <w:rFonts w:cs="Arial"/>
+    </w:rPr>
+  </w:style>
+  <w:style w:type="paragraph" w:styleId="Console" w:customStyle="1">
+    <w:name w:val="console"/>
+    <w:basedOn w:val="Normal"/>
+    <w:link w:val="consoleCar"/>
+    <w:autoRedefine/>
+    <w:qFormat/>
+    <w:rsid w:val="00b3026b"/>
+    <w:pPr>
+      <w:pBdr>
+        <w:top w:val="single" w:sz="4" w:space="4" w:color="000000"/>
+        <w:left w:val="single" w:sz="4" w:space="4" w:color="000000"/>
+        <w:bottom w:val="single" w:sz="4" w:space="4" w:color="000000"/>
+        <w:right w:val="single" w:sz="4" w:space="4" w:color="000000"/>
+      </w:pBdr>
+      <w:shd w:val="clear" w:color="auto" w:fill="E7E6E6" w:themeFill="background2"/>
+      <w:suppressAutoHyphens w:val="true"/>
+      <w:spacing w:lineRule="auto" w:line="240" w:before="120" w:after="120"/>
+      <w:textAlignment w:val="baseline"/>
+    </w:pPr>
+    <w:rPr>
+      <w:rFonts w:ascii="Consolas" w:hAnsi="Consolas" w:eastAsia="SimSun"/>
+      <w:sz w:val="20"/>
+      <w:lang w:val="fr-FR"/>
+    </w:rPr>
+  </w:style>
+  <w:style w:type="paragraph" w:styleId="Titreprincipal">
+    <w:name w:val="Title"/>
+    <w:basedOn w:val="Normal"/>
+    <w:next w:val="Normal"/>
+    <w:link w:val="TitreCar"/>
+    <w:uiPriority w:val="10"/>
+    <w:qFormat/>
+    <w:rsid w:val="00e53cfa"/>
+    <w:pPr>
+      <w:spacing w:lineRule="auto" w:line="240" w:before="0" w:after="0"/>
+      <w:contextualSpacing/>
+    </w:pPr>
+    <w:rPr>
+      <w:rFonts w:ascii="Calibri Light" w:hAnsi="Calibri Light" w:eastAsia="" w:cs="" w:asciiTheme="majorHAnsi" w:cstheme="majorBidi" w:eastAsiaTheme="majorEastAsia" w:hAnsiTheme="majorHAnsi"/>
+      <w:spacing w:val="-10"/>
+      <w:kern w:val="2"/>
+      <w:sz w:val="56"/>
+      <w:szCs w:val="56"/>
+    </w:rPr>
+  </w:style>
+  <w:style w:type="paragraph" w:styleId="ListParagraph">
+    <w:name w:val="List Paragraph"/>
+    <w:basedOn w:val="Normal"/>
+    <w:uiPriority w:val="34"/>
+    <w:qFormat/>
+    <w:rsid w:val="00c77cd1"/>
+    <w:pPr>
+      <w:spacing w:before="0" w:after="160"/>
+      <w:ind w:left="720" w:hanging="0"/>
+      <w:contextualSpacing/>
+    </w:pPr>
+    <w:rPr/>
+  </w:style>
+  <w:style w:type="paragraph" w:styleId="Code" w:customStyle="1">
+    <w:name w:val="code"/>
+    <w:basedOn w:val="Console"/>
+    <w:link w:val="codeCar"/>
+    <w:qFormat/>
+    <w:rsid w:val="00753d2d"/>
+    <w:pPr>
+      <w:shd w:val="clear" w:color="auto" w:fill="FFFFFF" w:themeFill="background1"/>
+      <w:spacing w:before="120" w:after="0"/>
+    </w:pPr>
+    <w:rPr>
+      <w:rFonts w:ascii="Courier New" w:hAnsi="Courier New" w:cs="Courier New"/>
+      <w:color w:val="000000"/>
+      <w:szCs w:val="20"/>
+      <w:lang w:val="en-US"/>
+    </w:rPr>
+  </w:style>
+  <w:style w:type="paragraph" w:styleId="NormalWeb">
+    <w:name w:val="Normal (Web)"/>
+    <w:basedOn w:val="Normal"/>
+    <w:uiPriority w:val="99"/>
+    <w:unhideWhenUsed/>
+    <w:qFormat/>
+    <w:rsid w:val="00b909ba"/>
+    <w:pPr>
+      <w:spacing w:lineRule="auto" w:line="240" w:beforeAutospacing="1" w:afterAutospacing="1"/>
+    </w:pPr>
+    <w:rPr>
+      <w:rFonts w:ascii="Times New Roman" w:hAnsi="Times New Roman" w:eastAsia="Times New Roman" w:cs="Times New Roman"/>
+      <w:sz w:val="24"/>
+      <w:szCs w:val="24"/>
+      <w:lang w:val="fr-FR" w:eastAsia="fr-FR"/>
+    </w:rPr>
+  </w:style>
+  <w:style w:type="numbering" w:styleId="NoList" w:default="1">
+    <w:name w:val="No List"/>
+    <w:uiPriority w:val="99"/>
+    <w:semiHidden/>
+    <w:unhideWhenUsed/>
+    <w:qFormat/>
   </w:style>
   <w:style w:type="table" w:default="1" w:styleId="TableauNormal">
     <w:name w:val="Normal Table"/>
@@ -5317,221 +4842,6 @@
         <w:right w:w="108" w:type="dxa"/>
       </w:tblCellMar>
     </w:tblPr>
-  </w:style>
-  <w:style w:type="numbering" w:default="1" w:styleId="Aucuneliste">
-    <w:name w:val="No List"/>
-    <w:uiPriority w:val="99"/>
-    <w:semiHidden/>
-    <w:unhideWhenUsed/>
-  </w:style>
-  <w:style w:type="paragraph" w:customStyle="1" w:styleId="console">
-    <w:name w:val="console"/>
-    <w:basedOn w:val="Normal"/>
-    <w:link w:val="consoleCar"/>
-    <w:autoRedefine/>
-    <w:qFormat/>
-    <w:rsid w:val="00B3026B"/>
-    <w:pPr>
-      <w:pBdr>
-        <w:top w:val="single" w:sz="4" w:space="4" w:color="auto"/>
-        <w:left w:val="single" w:sz="4" w:space="4" w:color="auto"/>
-        <w:bottom w:val="single" w:sz="4" w:space="4" w:color="auto"/>
-        <w:right w:val="single" w:sz="4" w:space="4" w:color="auto"/>
-      </w:pBdr>
-      <w:shd w:val="clear" w:color="auto" w:fill="E7E6E6" w:themeFill="background2"/>
-      <w:suppressAutoHyphens/>
-      <w:autoSpaceDN w:val="0"/>
-      <w:spacing w:before="120" w:after="120" w:line="240" w:lineRule="auto"/>
-      <w:textAlignment w:val="baseline"/>
-    </w:pPr>
-    <w:rPr>
-      <w:rFonts w:ascii="Consolas" w:eastAsia="SimSun" w:hAnsi="Consolas"/>
-      <w:sz w:val="20"/>
-      <w:lang w:val="fr-FR"/>
-    </w:rPr>
-  </w:style>
-  <w:style w:type="character" w:customStyle="1" w:styleId="consoleCar">
-    <w:name w:val="console Car"/>
-    <w:basedOn w:val="Policepardfaut"/>
-    <w:link w:val="console"/>
-    <w:rsid w:val="00B3026B"/>
-    <w:rPr>
-      <w:rFonts w:ascii="Consolas" w:eastAsia="SimSun" w:hAnsi="Consolas"/>
-      <w:sz w:val="20"/>
-      <w:shd w:val="clear" w:color="auto" w:fill="E7E6E6" w:themeFill="background2"/>
-    </w:rPr>
-  </w:style>
-  <w:style w:type="paragraph" w:styleId="Titre">
-    <w:name w:val="Title"/>
-    <w:basedOn w:val="Normal"/>
-    <w:next w:val="Normal"/>
-    <w:link w:val="TitreCar"/>
-    <w:uiPriority w:val="10"/>
-    <w:qFormat/>
-    <w:rsid w:val="00E53CFA"/>
-    <w:pPr>
-      <w:spacing w:after="0" w:line="240" w:lineRule="auto"/>
-      <w:contextualSpacing/>
-    </w:pPr>
-    <w:rPr>
-      <w:rFonts w:asciiTheme="majorHAnsi" w:eastAsiaTheme="majorEastAsia" w:hAnsiTheme="majorHAnsi" w:cstheme="majorBidi"/>
-      <w:spacing w:val="-10"/>
-      <w:kern w:val="28"/>
-      <w:sz w:val="56"/>
-      <w:szCs w:val="56"/>
-    </w:rPr>
-  </w:style>
-  <w:style w:type="character" w:customStyle="1" w:styleId="TitreCar">
-    <w:name w:val="Titre Car"/>
-    <w:basedOn w:val="Policepardfaut"/>
-    <w:link w:val="Titre"/>
-    <w:uiPriority w:val="10"/>
-    <w:rsid w:val="00E53CFA"/>
-    <w:rPr>
-      <w:rFonts w:asciiTheme="majorHAnsi" w:eastAsiaTheme="majorEastAsia" w:hAnsiTheme="majorHAnsi" w:cstheme="majorBidi"/>
-      <w:spacing w:val="-10"/>
-      <w:kern w:val="28"/>
-      <w:sz w:val="56"/>
-      <w:szCs w:val="56"/>
-      <w:lang w:val="en-GB"/>
-    </w:rPr>
-  </w:style>
-  <w:style w:type="character" w:customStyle="1" w:styleId="Titre1Car">
-    <w:name w:val="Titre 1 Car"/>
-    <w:basedOn w:val="Policepardfaut"/>
-    <w:link w:val="Titre1"/>
-    <w:uiPriority w:val="9"/>
-    <w:rsid w:val="00022B4B"/>
-    <w:rPr>
-      <w:rFonts w:ascii="Open Sans" w:eastAsiaTheme="majorEastAsia" w:hAnsi="Open Sans" w:cstheme="majorBidi"/>
-      <w:color w:val="2F5496" w:themeColor="accent1" w:themeShade="BF"/>
-      <w:sz w:val="32"/>
-      <w:szCs w:val="32"/>
-      <w:lang w:val="en-GB"/>
-    </w:rPr>
-  </w:style>
-  <w:style w:type="paragraph" w:styleId="Paragraphedeliste">
-    <w:name w:val="List Paragraph"/>
-    <w:basedOn w:val="Normal"/>
-    <w:uiPriority w:val="34"/>
-    <w:qFormat/>
-    <w:rsid w:val="00C77CD1"/>
-    <w:pPr>
-      <w:ind w:left="720"/>
-      <w:contextualSpacing/>
-    </w:pPr>
-  </w:style>
-  <w:style w:type="character" w:customStyle="1" w:styleId="Titre2Car">
-    <w:name w:val="Titre 2 Car"/>
-    <w:basedOn w:val="Policepardfaut"/>
-    <w:link w:val="Titre2"/>
-    <w:uiPriority w:val="9"/>
-    <w:rsid w:val="00312B0C"/>
-    <w:rPr>
-      <w:rFonts w:ascii="Open Sans" w:eastAsiaTheme="majorEastAsia" w:hAnsi="Open Sans" w:cstheme="majorBidi"/>
-      <w:color w:val="5B9BD5" w:themeColor="accent5"/>
-      <w:sz w:val="28"/>
-      <w:szCs w:val="26"/>
-      <w:lang w:val="en-GB"/>
-    </w:rPr>
-  </w:style>
-  <w:style w:type="character" w:customStyle="1" w:styleId="Titre3Car">
-    <w:name w:val="Titre 3 Car"/>
-    <w:basedOn w:val="Policepardfaut"/>
-    <w:link w:val="Titre3"/>
-    <w:uiPriority w:val="9"/>
-    <w:rsid w:val="00312B0C"/>
-    <w:rPr>
-      <w:rFonts w:ascii="Open Sans" w:eastAsiaTheme="majorEastAsia" w:hAnsi="Open Sans" w:cstheme="majorBidi"/>
-      <w:color w:val="5B9BD5" w:themeColor="accent5"/>
-      <w:sz w:val="24"/>
-      <w:szCs w:val="24"/>
-      <w:lang w:val="en-GB"/>
-    </w:rPr>
-  </w:style>
-  <w:style w:type="paragraph" w:customStyle="1" w:styleId="code">
-    <w:name w:val="code"/>
-    <w:basedOn w:val="console"/>
-    <w:link w:val="codeCar"/>
-    <w:qFormat/>
-    <w:rsid w:val="00753D2D"/>
-    <w:pPr>
-      <w:shd w:val="clear" w:color="auto" w:fill="FFFFFF" w:themeFill="background1"/>
-      <w:autoSpaceDE w:val="0"/>
-      <w:adjustRightInd w:val="0"/>
-      <w:spacing w:after="0"/>
-    </w:pPr>
-    <w:rPr>
-      <w:rFonts w:ascii="Courier New" w:hAnsi="Courier New" w:cs="Courier New"/>
-      <w:color w:val="000000"/>
-      <w:szCs w:val="20"/>
-      <w:lang w:val="en-US"/>
-    </w:rPr>
-  </w:style>
-  <w:style w:type="character" w:customStyle="1" w:styleId="codeCar">
-    <w:name w:val="code Car"/>
-    <w:basedOn w:val="Policepardfaut"/>
-    <w:link w:val="code"/>
-    <w:rsid w:val="00753D2D"/>
-    <w:rPr>
-      <w:rFonts w:ascii="Courier New" w:eastAsia="SimSun" w:hAnsi="Courier New" w:cs="Courier New"/>
-      <w:color w:val="000000"/>
-      <w:sz w:val="20"/>
-      <w:szCs w:val="20"/>
-      <w:shd w:val="clear" w:color="auto" w:fill="FFFFFF" w:themeFill="background1"/>
-      <w:lang w:val="en-US"/>
-    </w:rPr>
-  </w:style>
-  <w:style w:type="character" w:styleId="Lienhypertexte">
-    <w:name w:val="Hyperlink"/>
-    <w:basedOn w:val="Policepardfaut"/>
-    <w:uiPriority w:val="99"/>
-    <w:unhideWhenUsed/>
-    <w:rsid w:val="00541B4F"/>
-    <w:rPr>
-      <w:color w:val="0563C1" w:themeColor="hyperlink"/>
-      <w:u w:val="single"/>
-    </w:rPr>
-  </w:style>
-  <w:style w:type="character" w:styleId="Mentionnonrsolue">
-    <w:name w:val="Unresolved Mention"/>
-    <w:basedOn w:val="Policepardfaut"/>
-    <w:uiPriority w:val="99"/>
-    <w:semiHidden/>
-    <w:unhideWhenUsed/>
-    <w:rsid w:val="00541B4F"/>
-    <w:rPr>
-      <w:color w:val="605E5C"/>
-      <w:shd w:val="clear" w:color="auto" w:fill="E1DFDD"/>
-    </w:rPr>
-  </w:style>
-  <w:style w:type="character" w:styleId="Lienhypertextesuivivisit">
-    <w:name w:val="FollowedHyperlink"/>
-    <w:basedOn w:val="Policepardfaut"/>
-    <w:uiPriority w:val="99"/>
-    <w:semiHidden/>
-    <w:unhideWhenUsed/>
-    <w:rsid w:val="00541B4F"/>
-    <w:rPr>
-      <w:color w:val="954F72" w:themeColor="followedHyperlink"/>
-      <w:u w:val="single"/>
-    </w:rPr>
-  </w:style>
-  <w:style w:type="paragraph" w:styleId="NormalWeb">
-    <w:name w:val="Normal (Web)"/>
-    <w:basedOn w:val="Normal"/>
-    <w:uiPriority w:val="99"/>
-    <w:unhideWhenUsed/>
-    <w:rsid w:val="00B909BA"/>
-    <w:pPr>
-      <w:spacing w:before="100" w:beforeAutospacing="1" w:after="100" w:afterAutospacing="1" w:line="240" w:lineRule="auto"/>
-    </w:pPr>
-    <w:rPr>
-      <w:rFonts w:ascii="Times New Roman" w:eastAsia="Times New Roman" w:hAnsi="Times New Roman" w:cs="Times New Roman"/>
-      <w:sz w:val="24"/>
-      <w:szCs w:val="24"/>
-      <w:lang w:val="fr-FR" w:eastAsia="fr-FR"/>
-    </w:rPr>
   </w:style>
 </w:styles>
 </file>

</xml_diff>